<commit_message>
rettelse til test 4 i projektrapporten
</commit_message>
<xml_diff>
--- a/ITROB - Projekt Rapport.docx
+++ b/ITROB - Projekt Rapport.docx
@@ -260,21 +260,7 @@
         <w:rPr>
           <w:i/>
         </w:rPr>
-        <w:t xml:space="preserve">Alex </w:t>
-      </w:r>
-      <w:proofErr w:type="spellStart"/>
-      <w:r>
-        <w:rPr>
-          <w:i/>
-        </w:rPr>
-        <w:t>Andbæk</w:t>
-      </w:r>
-      <w:proofErr w:type="spellEnd"/>
-      <w:r>
-        <w:rPr>
-          <w:i/>
-        </w:rPr>
-        <w:t xml:space="preserve"> Nielsen</w:t>
+        <w:t>Alex Andbæk Nielsen</w:t>
       </w:r>
       <w:r>
         <w:rPr>
@@ -326,55 +312,53 @@
           <w:i/>
         </w:rPr>
         <w:tab/>
-        <w:t xml:space="preserve">Michael </w:t>
-      </w:r>
-      <w:proofErr w:type="spellStart"/>
-      <w:r>
+        <w:t>Michael Alrøe</w:t>
+      </w:r>
+    </w:p>
+    <w:p>
+      <w:pPr>
+        <w:spacing w:line="276" w:lineRule="auto"/>
         <w:rPr>
           <w:i/>
         </w:rPr>
-        <w:t>Alrøe</w:t>
-      </w:r>
-      <w:proofErr w:type="spellEnd"/>
-    </w:p>
-    <w:p>
-      <w:pPr>
-        <w:spacing w:line="276" w:lineRule="auto"/>
+      </w:pPr>
+      <w:r>
         <w:rPr>
           <w:i/>
         </w:rPr>
-      </w:pPr>
+        <w:t>Mads Gad Krogsgaard</w:t>
+      </w:r>
       <w:r>
         <w:rPr>
           <w:i/>
         </w:rPr>
-        <w:t>Mads Gad Krogsgaard</w:t>
-      </w:r>
-      <w:r>
+        <w:t xml:space="preserve"> 201270392</w:t>
+      </w:r>
+    </w:p>
+    <w:p>
+      <w:pPr>
+        <w:spacing w:line="276" w:lineRule="auto"/>
         <w:rPr>
           <w:i/>
         </w:rPr>
-        <w:t xml:space="preserve"> 201270392</w:t>
-      </w:r>
-    </w:p>
-    <w:p>
-      <w:pPr>
-        <w:spacing w:line="276" w:lineRule="auto"/>
+      </w:pPr>
+      <w:r>
         <w:rPr>
           <w:i/>
         </w:rPr>
-      </w:pPr>
+        <w:t>Morten Hoffmann Christensen</w:t>
+      </w:r>
       <w:r>
         <w:rPr>
           <w:i/>
         </w:rPr>
-        <w:t>Morten Hoffmann Christensen</w:t>
+        <w:t xml:space="preserve"> 201270118</w:t>
       </w:r>
       <w:r>
         <w:rPr>
           <w:i/>
         </w:rPr>
-        <w:t xml:space="preserve"> 201270118</w:t>
+        <w:tab/>
       </w:r>
       <w:r>
         <w:rPr>
@@ -388,6 +372,11 @@
         </w:rPr>
         <w:tab/>
       </w:r>
+    </w:p>
+    <w:p>
+      <w:pPr>
+        <w:spacing w:line="276" w:lineRule="auto"/>
+      </w:pPr>
       <w:r>
         <w:rPr>
           <w:i/>
@@ -398,17 +387,6 @@
     <w:p>
       <w:pPr>
         <w:spacing w:line="276" w:lineRule="auto"/>
-      </w:pPr>
-      <w:r>
-        <w:rPr>
-          <w:i/>
-        </w:rPr>
-        <w:tab/>
-      </w:r>
-    </w:p>
-    <w:p>
-      <w:pPr>
-        <w:spacing w:line="276" w:lineRule="auto"/>
         <w:rPr>
           <w:lang w:eastAsia="da-DK"/>
         </w:rPr>
@@ -470,7 +448,6 @@
           <w:lang w:val="en-US" w:eastAsia="da-DK"/>
         </w:rPr>
       </w:pPr>
-      <w:proofErr w:type="spellStart"/>
       <w:r>
         <w:rPr>
           <w:sz w:val="40"/>
@@ -483,45 +460,28 @@
           <w:sz w:val="40"/>
           <w:lang w:val="en-US"/>
         </w:rPr>
-        <w:t>e</w:t>
-      </w:r>
-      <w:proofErr w:type="spellEnd"/>
+        <w:t xml:space="preserve">e 7 – </w:t>
+      </w:r>
       <w:r>
         <w:rPr>
           <w:sz w:val="40"/>
           <w:lang w:val="en-US"/>
         </w:rPr>
-        <w:t xml:space="preserve"> 7 – </w:t>
-      </w:r>
-      <w:proofErr w:type="spellStart"/>
+        <w:t>QR</w:t>
+      </w:r>
       <w:r>
         <w:rPr>
           <w:sz w:val="40"/>
           <w:lang w:val="en-US"/>
         </w:rPr>
-        <w:t>QR</w:t>
+        <w:t>Ro</w:t>
       </w:r>
       <w:r>
         <w:rPr>
           <w:sz w:val="40"/>
           <w:lang w:val="en-US"/>
         </w:rPr>
-        <w:t>Ro</w:t>
-      </w:r>
-      <w:r>
-        <w:rPr>
-          <w:sz w:val="40"/>
-          <w:lang w:val="en-US"/>
-        </w:rPr>
-        <w:t>bot</w:t>
-      </w:r>
-      <w:proofErr w:type="spellEnd"/>
-      <w:r>
-        <w:rPr>
-          <w:sz w:val="40"/>
-          <w:lang w:val="en-US"/>
-        </w:rPr>
-        <w:t>.</w:t>
+        <w:t>bot.</w:t>
       </w:r>
     </w:p>
     <w:p>
@@ -621,77 +581,7 @@
         <w:rPr>
           <w:lang w:val="en-US"/>
         </w:rPr>
-        <w:t xml:space="preserve"> the use of the Crustcrawler robot, </w:t>
-      </w:r>
-      <w:proofErr w:type="spellStart"/>
-      <w:r>
-        <w:rPr>
-          <w:lang w:val="en-US"/>
-        </w:rPr>
-        <w:t>OpenCV</w:t>
-      </w:r>
-      <w:proofErr w:type="spellEnd"/>
-      <w:r>
-        <w:rPr>
-          <w:lang w:val="en-US"/>
-        </w:rPr>
-        <w:t xml:space="preserve"> vision system and Matlab calculations to build a system able to detect a QR code with an embedded pattern, and building these patterns using Lego </w:t>
-      </w:r>
-      <w:proofErr w:type="spellStart"/>
-      <w:r>
-        <w:rPr>
-          <w:lang w:val="en-US"/>
-        </w:rPr>
-        <w:t>Dublo</w:t>
-      </w:r>
-      <w:proofErr w:type="spellEnd"/>
-      <w:r>
-        <w:rPr>
-          <w:lang w:val="en-US"/>
-        </w:rPr>
-        <w:t xml:space="preserve"> bricks automatically. To achieve this we used ROS (Robot Operating System) in Linux together with Python scripts to handle all the functionality.  This report will seek to explain what and how the different parts of the project </w:t>
-      </w:r>
-      <w:proofErr w:type="gramStart"/>
-      <w:r>
-        <w:rPr>
-          <w:lang w:val="en-US"/>
-        </w:rPr>
-        <w:t>is realized</w:t>
-      </w:r>
-      <w:proofErr w:type="gramEnd"/>
-      <w:r>
-        <w:rPr>
-          <w:lang w:val="en-US"/>
-        </w:rPr>
-        <w:t xml:space="preserve">. The actual test results </w:t>
-      </w:r>
-      <w:proofErr w:type="gramStart"/>
-      <w:r>
-        <w:rPr>
-          <w:lang w:val="en-US"/>
-        </w:rPr>
-        <w:t>are presented, and discussed in order to reflect on what we have learned throughout the course</w:t>
-      </w:r>
-      <w:proofErr w:type="gramEnd"/>
-      <w:r>
-        <w:rPr>
-          <w:lang w:val="en-US"/>
-        </w:rPr>
-        <w:t xml:space="preserve">. Thus, showing the </w:t>
-      </w:r>
-      <w:proofErr w:type="spellStart"/>
-      <w:r>
-        <w:rPr>
-          <w:lang w:val="en-US"/>
-        </w:rPr>
-        <w:t>QRRobot’s</w:t>
-      </w:r>
-      <w:proofErr w:type="spellEnd"/>
-      <w:r>
-        <w:rPr>
-          <w:lang w:val="en-US"/>
-        </w:rPr>
-        <w:t xml:space="preserve"> capabilities in order to reflect the main goals of this project.</w:t>
+        <w:t xml:space="preserve"> the use of the Crustcrawler robot, OpenCV vision system and Matlab calculations to build a system able to detect a QR code with an embedded pattern, and building these patterns using Lego Dublo bricks automatically. To achieve this we used ROS (Robot Operating System) in Linux together with Python scripts to handle all the functionality.  This report will seek to explain what and how the different parts of the project is realized. The actual test results are presented, and discussed in order to reflect on what we have learned throughout the course. Thus, showing the QRRobot’s capabilities in order to reflect the main goals of this project.</w:t>
       </w:r>
     </w:p>
     <w:p>
@@ -2764,21 +2654,7 @@
         <w:rPr>
           <w:lang w:eastAsia="da-DK"/>
         </w:rPr>
-        <w:t xml:space="preserve"> at robot systemet skal være i stand til at bygge nogle mønstre af Lego </w:t>
-      </w:r>
-      <w:proofErr w:type="spellStart"/>
-      <w:r>
-        <w:rPr>
-          <w:lang w:eastAsia="da-DK"/>
-        </w:rPr>
-        <w:t>Dublo</w:t>
-      </w:r>
-      <w:proofErr w:type="spellEnd"/>
-      <w:r>
-        <w:rPr>
-          <w:lang w:eastAsia="da-DK"/>
-        </w:rPr>
-        <w:t xml:space="preserve"> klodser,</w:t>
+        <w:t xml:space="preserve"> at robot systemet skal være i stand til at bygge nogle mønstre af Lego Dublo klodser,</w:t>
       </w:r>
       <w:r>
         <w:rPr>
@@ -2803,63 +2679,7 @@
         <w:rPr>
           <w:lang w:eastAsia="da-DK"/>
         </w:rPr>
-        <w:t xml:space="preserve">Måden hvorpå </w:t>
-      </w:r>
-      <w:proofErr w:type="spellStart"/>
-      <w:r>
-        <w:rPr>
-          <w:lang w:eastAsia="da-DK"/>
-        </w:rPr>
-        <w:t>QRRobot</w:t>
-      </w:r>
-      <w:proofErr w:type="spellEnd"/>
-      <w:r>
-        <w:rPr>
-          <w:lang w:eastAsia="da-DK"/>
-        </w:rPr>
-        <w:t xml:space="preserve"> er tiltænkt at virke, er ved at have et magasin af klodser som den kan tage fra, hvor den vha. vision systemet kan detektere en klods farve, og ud fra farven detekteres den givne klods’ center punkt. Dette center punkts koordinater udregnes så til en aktuel </w:t>
-      </w:r>
-      <w:proofErr w:type="spellStart"/>
-      <w:r>
-        <w:rPr>
-          <w:lang w:eastAsia="da-DK"/>
-        </w:rPr>
-        <w:t>lokation</w:t>
-      </w:r>
-      <w:proofErr w:type="spellEnd"/>
-      <w:r>
-        <w:rPr>
-          <w:lang w:eastAsia="da-DK"/>
-        </w:rPr>
-        <w:t xml:space="preserve"> som </w:t>
-      </w:r>
-      <w:proofErr w:type="spellStart"/>
-      <w:r>
-        <w:rPr>
-          <w:lang w:eastAsia="da-DK"/>
-        </w:rPr>
-        <w:t>QRRobot</w:t>
-      </w:r>
-      <w:proofErr w:type="spellEnd"/>
-      <w:r>
-        <w:rPr>
-          <w:lang w:eastAsia="da-DK"/>
-        </w:rPr>
-        <w:t xml:space="preserve"> bruger til at samle en klods op. Når en klods er samlet op, vil </w:t>
-      </w:r>
-      <w:proofErr w:type="spellStart"/>
-      <w:r>
-        <w:rPr>
-          <w:lang w:eastAsia="da-DK"/>
-        </w:rPr>
-        <w:t>QRRobot</w:t>
-      </w:r>
-      <w:proofErr w:type="spellEnd"/>
-      <w:r>
-        <w:rPr>
-          <w:lang w:eastAsia="da-DK"/>
-        </w:rPr>
-        <w:t xml:space="preserve"> begynde at bygge det scannede mønster, klods for klods, indtil det er færdigt.</w:t>
+        <w:t>Måden hvorpå QRRobot er tiltænkt at virke, er ved at have et magasin af klodser som den kan tage fra, hvor den vha. vision systemet kan detektere en klods farve, og ud fra farven detekteres den givne klods’ center punkt. Dette center punkts koordinater udregnes så til en aktuel lokation som QRRobot bruger til at samle en klods op. Når en klods er samlet op, vil QRRobot begynde at bygge det scannede mønster, klods for klods, indtil det er færdigt.</w:t>
       </w:r>
     </w:p>
     <w:p>
@@ -2976,14 +2796,27 @@
                               <w:r>
                                 <w:t xml:space="preserve">Figur </w:t>
                               </w:r>
-                              <w:fldSimple w:instr=" SEQ Figur \* ARABIC ">
-                                <w:r>
-                                  <w:rPr>
-                                    <w:noProof/>
-                                  </w:rPr>
-                                  <w:t>1</w:t>
-                                </w:r>
-                              </w:fldSimple>
+                              <w:r>
+                                <w:fldChar w:fldCharType="begin"/>
+                              </w:r>
+                              <w:r>
+                                <w:instrText xml:space="preserve"> SEQ Figur \* ARABIC </w:instrText>
+                              </w:r>
+                              <w:r>
+                                <w:fldChar w:fldCharType="separate"/>
+                              </w:r>
+                              <w:r>
+                                <w:rPr>
+                                  <w:noProof/>
+                                </w:rPr>
+                                <w:t>1</w:t>
+                              </w:r>
+                              <w:r>
+                                <w:rPr>
+                                  <w:noProof/>
+                                </w:rPr>
+                                <w:fldChar w:fldCharType="end"/>
+                              </w:r>
                               <w:r>
                                 <w:t xml:space="preserve"> - Crustcrawler</w:t>
                               </w:r>
@@ -3182,21 +3015,7 @@
         <w:rPr>
           <w:lang w:eastAsia="da-DK"/>
         </w:rPr>
-        <w:t xml:space="preserve">De anvendte aktuatorer som Crustcrawler AX-12A Smart </w:t>
-      </w:r>
-      <w:proofErr w:type="spellStart"/>
-      <w:r>
-        <w:rPr>
-          <w:lang w:eastAsia="da-DK"/>
-        </w:rPr>
-        <w:t>Robotic</w:t>
-      </w:r>
-      <w:proofErr w:type="spellEnd"/>
-      <w:r>
-        <w:rPr>
-          <w:lang w:eastAsia="da-DK"/>
-        </w:rPr>
-        <w:t xml:space="preserve"> Arm er komponeret af, er kort beskrevet her:</w:t>
+        <w:t>De anvendte aktuatorer som Crustcrawler AX-12A Smart Robotic Arm er komponeret af, er kort beskrevet her:</w:t>
       </w:r>
     </w:p>
     <w:p>
@@ -3282,21 +3101,7 @@
         <w:rPr>
           <w:lang w:eastAsia="da-DK"/>
         </w:rPr>
-        <w:t xml:space="preserve">(Dual </w:t>
-      </w:r>
-      <w:proofErr w:type="spellStart"/>
-      <w:r>
-        <w:rPr>
-          <w:lang w:eastAsia="da-DK"/>
-        </w:rPr>
-        <w:t>Shoulder</w:t>
-      </w:r>
-      <w:proofErr w:type="spellEnd"/>
-      <w:r>
-        <w:rPr>
-          <w:lang w:eastAsia="da-DK"/>
-        </w:rPr>
-        <w:t xml:space="preserve"> Rotation) og </w:t>
+        <w:t xml:space="preserve">(Dual Shoulder Rotation) og </w:t>
       </w:r>
       <w:r>
         <w:rPr>
@@ -3357,21 +3162,7 @@
         <w:rPr>
           <w:lang w:eastAsia="da-DK"/>
         </w:rPr>
-        <w:t>(</w:t>
-      </w:r>
-      <w:proofErr w:type="spellStart"/>
-      <w:r>
-        <w:rPr>
-          <w:lang w:eastAsia="da-DK"/>
-        </w:rPr>
-        <w:t>Wrist</w:t>
-      </w:r>
-      <w:proofErr w:type="spellEnd"/>
-      <w:r>
-        <w:rPr>
-          <w:lang w:eastAsia="da-DK"/>
-        </w:rPr>
-        <w:t xml:space="preserve"> Rotation) anvendes til at rotere armen under opsamling</w:t>
+        <w:t>(Wrist Rotation) anvendes til at rotere armen under opsamling</w:t>
       </w:r>
       <w:r>
         <w:rPr>
@@ -3424,49 +3215,21 @@
         <w:rPr>
           <w:lang w:eastAsia="da-DK"/>
         </w:rPr>
-        <w:t xml:space="preserve">Der implementeres algoritmer til udregning, detektering og placering af klodser, som har til ansvar at styre </w:t>
-      </w:r>
-      <w:proofErr w:type="spellStart"/>
-      <w:r>
-        <w:rPr>
-          <w:lang w:eastAsia="da-DK"/>
-        </w:rPr>
-        <w:t>QRRobot’s</w:t>
-      </w:r>
-      <w:proofErr w:type="spellEnd"/>
-      <w:r>
-        <w:rPr>
-          <w:lang w:eastAsia="da-DK"/>
-        </w:rPr>
-        <w:t xml:space="preserve"> forskellige aktuarer ift. hvad den skal samle op og hvilket mønster der skal bygges.</w:t>
-      </w:r>
-    </w:p>
-    <w:p>
-      <w:pPr>
-        <w:spacing w:line="276" w:lineRule="auto"/>
-        <w:rPr>
-          <w:lang w:eastAsia="da-DK"/>
-        </w:rPr>
-      </w:pPr>
-      <w:r>
-        <w:rPr>
-          <w:lang w:eastAsia="da-DK"/>
-        </w:rPr>
-        <w:t xml:space="preserve">Projektet har defineret nogle test scenarier som er den minimum funktionalitet som </w:t>
-      </w:r>
-      <w:proofErr w:type="spellStart"/>
-      <w:r>
-        <w:rPr>
-          <w:lang w:eastAsia="da-DK"/>
-        </w:rPr>
-        <w:t>QRRobot</w:t>
-      </w:r>
-      <w:proofErr w:type="spellEnd"/>
-      <w:r>
-        <w:rPr>
-          <w:lang w:eastAsia="da-DK"/>
-        </w:rPr>
-        <w:t xml:space="preserve"> skal være i stand til at udføre:</w:t>
+        <w:t>Der implementeres algoritmer til udregning, detektering og placering af klodser, som har til ansvar at styre QRRobot’s forskellige aktuarer ift. hvad den skal samle op og hvilket mønster der skal bygges.</w:t>
+      </w:r>
+    </w:p>
+    <w:p>
+      <w:pPr>
+        <w:spacing w:line="276" w:lineRule="auto"/>
+        <w:rPr>
+          <w:lang w:eastAsia="da-DK"/>
+        </w:rPr>
+      </w:pPr>
+      <w:r>
+        <w:rPr>
+          <w:lang w:eastAsia="da-DK"/>
+        </w:rPr>
+        <w:t>Projektet har defineret nogle test scenarier som er den minimum funktionalitet som QRRobot skal være i stand til at udføre:</w:t>
       </w:r>
     </w:p>
     <w:p>
@@ -3739,21 +3502,7 @@
         <w:rPr>
           <w:lang w:eastAsia="da-DK"/>
         </w:rPr>
-        <w:t xml:space="preserve">men såkaldt </w:t>
-      </w:r>
-      <w:proofErr w:type="spellStart"/>
-      <w:r>
-        <w:rPr>
-          <w:lang w:eastAsia="da-DK"/>
-        </w:rPr>
-        <w:t>meta</w:t>
-      </w:r>
-      <w:proofErr w:type="spellEnd"/>
-      <w:r>
-        <w:rPr>
-          <w:lang w:eastAsia="da-DK"/>
-        </w:rPr>
-        <w:t xml:space="preserve"> OS, der fungerer som et kommunikationslag oven</w:t>
+        <w:t>men såkaldt meta OS, der fungerer som et kommunikationslag oven</w:t>
       </w:r>
       <w:r>
         <w:rPr>
@@ -3793,21 +3542,18 @@
         </w:rPr>
         <w:t xml:space="preserve"> en </w:t>
       </w:r>
-      <w:proofErr w:type="spellStart"/>
       <w:r>
         <w:rPr>
           <w:lang w:eastAsia="da-DK"/>
         </w:rPr>
         <w:t>portering</w:t>
       </w:r>
-      <w:proofErr w:type="spellEnd"/>
       <w:r>
         <w:rPr>
           <w:lang w:eastAsia="da-DK"/>
         </w:rPr>
         <w:t xml:space="preserve"> af ROS der hedder </w:t>
       </w:r>
-      <w:proofErr w:type="spellStart"/>
       <w:r>
         <w:rPr>
           <w:lang w:eastAsia="da-DK"/>
@@ -3821,21 +3567,12 @@
         </w:rPr>
         <w:t>ospy</w:t>
       </w:r>
-      <w:proofErr w:type="spellEnd"/>
-      <w:r>
-        <w:rPr>
-          <w:lang w:eastAsia="da-DK"/>
-        </w:rPr>
-        <w:t xml:space="preserve"> skrevet i </w:t>
-      </w:r>
-      <w:proofErr w:type="spellStart"/>
-      <w:r>
-        <w:rPr>
-          <w:lang w:eastAsia="da-DK"/>
-        </w:rPr>
-        <w:t>python</w:t>
-      </w:r>
-      <w:proofErr w:type="spellEnd"/>
+      <w:r>
+        <w:rPr>
+          <w:lang w:eastAsia="da-DK"/>
+        </w:rPr>
+        <w:t xml:space="preserve"> skrevet i python</w:t>
+      </w:r>
       <w:r>
         <w:rPr>
           <w:lang w:eastAsia="da-DK"/>
@@ -4009,21 +3746,7 @@
         <w:rPr>
           <w:lang w:eastAsia="da-DK"/>
         </w:rPr>
-        <w:t xml:space="preserve">processer, og er at betragte som </w:t>
-      </w:r>
-      <w:proofErr w:type="spellStart"/>
-      <w:r>
-        <w:rPr>
-          <w:lang w:eastAsia="da-DK"/>
-        </w:rPr>
-        <w:t>standalone</w:t>
-      </w:r>
-      <w:proofErr w:type="spellEnd"/>
-      <w:r>
-        <w:rPr>
-          <w:lang w:eastAsia="da-DK"/>
-        </w:rPr>
-        <w:t xml:space="preserve"> applikationer der udfører en bestemt funktion. Node</w:t>
+        <w:t>processer, og er at betragte som standalone applikationer der udfører en bestemt funktion. Node</w:t>
       </w:r>
       <w:r>
         <w:rPr>
@@ -4085,21 +3808,7 @@
         <w:rPr>
           <w:lang w:eastAsia="da-DK"/>
         </w:rPr>
-        <w:t xml:space="preserve">, en såkaldt </w:t>
-      </w:r>
-      <w:proofErr w:type="spellStart"/>
-      <w:r>
-        <w:rPr>
-          <w:lang w:eastAsia="da-DK"/>
-        </w:rPr>
-        <w:t>client</w:t>
-      </w:r>
-      <w:proofErr w:type="spellEnd"/>
-      <w:r>
-        <w:rPr>
-          <w:lang w:eastAsia="da-DK"/>
-        </w:rPr>
-        <w:t>/server arkitektur</w:t>
+        <w:t>, en såkaldt client/server arkitektur</w:t>
       </w:r>
       <w:r>
         <w:rPr>
@@ -4155,21 +3864,7 @@
         <w:rPr>
           <w:lang w:eastAsia="da-DK"/>
         </w:rPr>
-        <w:t xml:space="preserve">URDF filen gør det muligt for ROS at modtage informationer om robottens konfiguration og i dette tilfælde er det dens joints. </w:t>
-      </w:r>
-      <w:proofErr w:type="spellStart"/>
-      <w:r>
-        <w:rPr>
-          <w:lang w:eastAsia="da-DK"/>
-        </w:rPr>
-        <w:t>URDF’s</w:t>
-      </w:r>
-      <w:proofErr w:type="spellEnd"/>
-      <w:r>
-        <w:rPr>
-          <w:lang w:eastAsia="da-DK"/>
-        </w:rPr>
-        <w:t xml:space="preserve"> beskrivelse af robotten er forbundet til den reelle joint k</w:t>
+        <w:t>URDF filen gør det muligt for ROS at modtage informationer om robottens konfiguration og i dette tilfælde er det dens joints. URDF’s beskrivelse af robotten er forbundet til den reelle joint k</w:t>
       </w:r>
       <w:r>
         <w:rPr>
@@ -4181,21 +3876,7 @@
         <w:rPr>
           <w:lang w:eastAsia="da-DK"/>
         </w:rPr>
-        <w:t xml:space="preserve">. Disse er specificeret i </w:t>
-      </w:r>
-      <w:proofErr w:type="spellStart"/>
-      <w:r>
-        <w:rPr>
-          <w:lang w:eastAsia="da-DK"/>
-        </w:rPr>
-        <w:t>joints.yaml</w:t>
-      </w:r>
-      <w:proofErr w:type="spellEnd"/>
-      <w:r>
-        <w:rPr>
-          <w:lang w:eastAsia="da-DK"/>
-        </w:rPr>
-        <w:t xml:space="preserve"> som indeholder konfigurationerne for hver enkelt joint på robotten.</w:t>
+        <w:t>. Disse er specificeret i joints.yaml som indeholder konfigurationerne for hver enkelt joint på robotten.</w:t>
       </w:r>
     </w:p>
     <w:p>
@@ -4207,7 +3888,6 @@
         </w:rPr>
       </w:pPr>
       <w:bookmarkStart w:id="7" w:name="_Toc432921680"/>
-      <w:proofErr w:type="spellStart"/>
       <w:r>
         <w:rPr>
           <w:rStyle w:val="Heading3Char"/>
@@ -4215,7 +3895,6 @@
         <w:t>Actionlib</w:t>
       </w:r>
       <w:bookmarkEnd w:id="7"/>
-      <w:proofErr w:type="spellEnd"/>
       <w:r>
         <w:rPr>
           <w:rStyle w:val="Heading4Char"/>
@@ -4460,15 +4139,7 @@
         <w:spacing w:line="276" w:lineRule="auto"/>
       </w:pPr>
       <w:r>
-        <w:t xml:space="preserve">En definition af </w:t>
-      </w:r>
-      <w:proofErr w:type="spellStart"/>
-      <w:r>
-        <w:t>Crustcrawlerens</w:t>
-      </w:r>
-      <w:proofErr w:type="spellEnd"/>
-      <w:r>
-        <w:t xml:space="preserve"> fysiske parametre er essentielt for at den opfører sig som forventet og hermed opnår en ønsket position.</w:t>
+        <w:t>En definition af Crustcrawlerens fysiske parametre er essentielt for at den opfører sig som forventet og hermed opnår en ønsket position.</w:t>
       </w:r>
     </w:p>
     <w:p>
@@ -4606,21 +4277,7 @@
           <w:lang w:val="en-US"/>
         </w:rPr>
         <w:tab/>
-        <w:t xml:space="preserve">(distance from 3rd joint to gripper center - all inclusive, </w:t>
-      </w:r>
-      <w:proofErr w:type="spellStart"/>
-      <w:r>
-        <w:rPr>
-          <w:lang w:val="en-US"/>
-        </w:rPr>
-        <w:t>ie</w:t>
-      </w:r>
-      <w:proofErr w:type="spellEnd"/>
-      <w:r>
-        <w:rPr>
-          <w:lang w:val="en-US"/>
-        </w:rPr>
-        <w:t>. also 4th joint)</w:t>
+        <w:t>(distance from 3rd joint to gripper center - all inclusive, ie. also 4th joint)</w:t>
       </w:r>
     </w:p>
     <w:p>
@@ -4779,14 +4436,27 @@
                               <w:r>
                                 <w:t xml:space="preserve">Figur </w:t>
                               </w:r>
-                              <w:fldSimple w:instr=" SEQ Figur \* ARABIC ">
-                                <w:r>
-                                  <w:rPr>
-                                    <w:noProof/>
-                                  </w:rPr>
-                                  <w:t>2</w:t>
-                                </w:r>
-                              </w:fldSimple>
+                              <w:r>
+                                <w:fldChar w:fldCharType="begin"/>
+                              </w:r>
+                              <w:r>
+                                <w:instrText xml:space="preserve"> SEQ Figur \* ARABIC </w:instrText>
+                              </w:r>
+                              <w:r>
+                                <w:fldChar w:fldCharType="separate"/>
+                              </w:r>
+                              <w:r>
+                                <w:rPr>
+                                  <w:noProof/>
+                                </w:rPr>
+                                <w:t>2</w:t>
+                              </w:r>
+                              <w:r>
+                                <w:rPr>
+                                  <w:noProof/>
+                                </w:rPr>
+                                <w:fldChar w:fldCharType="end"/>
+                              </w:r>
                               <w:bookmarkEnd w:id="10"/>
                               <w:r>
                                 <w:t xml:space="preserve"> - Crustcrawler dimensioner</w:t>
@@ -5365,6 +5035,7 @@
         </w:rPr>
       </w:pPr>
     </w:p>
+    <w:bookmarkStart w:id="11" w:name="_Toc432921683"/>
     <w:p>
       <w:pPr>
         <w:pStyle w:val="Heading3"/>
@@ -5375,7 +5046,6 @@
           <w:color w:val="1F4D78" w:themeColor="accent1" w:themeShade="7F"/>
         </w:rPr>
       </w:pPr>
-      <w:bookmarkStart w:id="12" w:name="_Toc432921683"/>
       <w:r>
         <w:rPr>
           <w:noProof/>
@@ -5481,19 +5151,32 @@
                                   <w:noProof/>
                                 </w:rPr>
                               </w:pPr>
-                              <w:bookmarkStart w:id="13" w:name="_Ref432764240"/>
+                              <w:bookmarkStart w:id="12" w:name="_Ref432764240"/>
                               <w:r>
                                 <w:t xml:space="preserve">Figur </w:t>
                               </w:r>
-                              <w:fldSimple w:instr=" SEQ Figur \* ARABIC ">
-                                <w:r>
-                                  <w:rPr>
-                                    <w:noProof/>
-                                  </w:rPr>
-                                  <w:t>3</w:t>
-                                </w:r>
-                              </w:fldSimple>
-                              <w:bookmarkEnd w:id="13"/>
+                              <w:r>
+                                <w:fldChar w:fldCharType="begin"/>
+                              </w:r>
+                              <w:r>
+                                <w:instrText xml:space="preserve"> SEQ Figur \* ARABIC </w:instrText>
+                              </w:r>
+                              <w:r>
+                                <w:fldChar w:fldCharType="separate"/>
+                              </w:r>
+                              <w:r>
+                                <w:rPr>
+                                  <w:noProof/>
+                                </w:rPr>
+                                <w:t>3</w:t>
+                              </w:r>
+                              <w:r>
+                                <w:rPr>
+                                  <w:noProof/>
+                                </w:rPr>
+                                <w:fldChar w:fldCharType="end"/>
+                              </w:r>
+                              <w:bookmarkEnd w:id="12"/>
                               <w:r>
                                 <w:t xml:space="preserve"> - Koordinatsystem</w:t>
                               </w:r>
@@ -5564,35 +5247,16 @@
           <w:iCs w:val="0"/>
           <w:color w:val="2E74B5" w:themeColor="accent1" w:themeShade="BF"/>
         </w:rPr>
-        <w:t xml:space="preserve">Inverse </w:t>
-      </w:r>
-      <w:proofErr w:type="spellStart"/>
-      <w:r>
-        <w:rPr>
-          <w:rStyle w:val="IntenseEmphasis"/>
-          <w:i w:val="0"/>
-          <w:iCs w:val="0"/>
-          <w:color w:val="2E74B5" w:themeColor="accent1" w:themeShade="BF"/>
-        </w:rPr>
-        <w:t>Kinematic</w:t>
-      </w:r>
-      <w:bookmarkEnd w:id="12"/>
-      <w:proofErr w:type="spellEnd"/>
-    </w:p>
-    <w:p>
-      <w:pPr>
-        <w:spacing w:line="276" w:lineRule="auto"/>
-      </w:pPr>
-      <w:r>
-        <w:t xml:space="preserve">Inverse </w:t>
-      </w:r>
-      <w:proofErr w:type="spellStart"/>
-      <w:r>
-        <w:t>kinematic</w:t>
-      </w:r>
-      <w:proofErr w:type="spellEnd"/>
-      <w:r>
-        <w:t xml:space="preserve"> </w:t>
+        <w:t>Inverse Kinematic</w:t>
+      </w:r>
+      <w:bookmarkEnd w:id="11"/>
+    </w:p>
+    <w:p>
+      <w:pPr>
+        <w:spacing w:line="276" w:lineRule="auto"/>
+      </w:pPr>
+      <w:r>
+        <w:t xml:space="preserve">Inverse kinematic </w:t>
       </w:r>
       <w:r>
         <w:t xml:space="preserve">anvendes til at udregne et sæt vinkler </w:t>
@@ -5757,19 +5421,32 @@
                                   <w:noProof/>
                                 </w:rPr>
                               </w:pPr>
-                              <w:bookmarkStart w:id="15" w:name="_Ref432587217"/>
+                              <w:bookmarkStart w:id="13" w:name="_Ref432587217"/>
                               <w:r>
                                 <w:t xml:space="preserve">Figur </w:t>
                               </w:r>
-                              <w:fldSimple w:instr=" SEQ Figur \* ARABIC ">
-                                <w:r>
-                                  <w:rPr>
-                                    <w:noProof/>
-                                  </w:rPr>
-                                  <w:t>4</w:t>
-                                </w:r>
-                              </w:fldSimple>
-                              <w:bookmarkEnd w:id="15"/>
+                              <w:r>
+                                <w:fldChar w:fldCharType="begin"/>
+                              </w:r>
+                              <w:r>
+                                <w:instrText xml:space="preserve"> SEQ Figur \* ARABIC </w:instrText>
+                              </w:r>
+                              <w:r>
+                                <w:fldChar w:fldCharType="separate"/>
+                              </w:r>
+                              <w:r>
+                                <w:rPr>
+                                  <w:noProof/>
+                                </w:rPr>
+                                <w:t>4</w:t>
+                              </w:r>
+                              <w:r>
+                                <w:rPr>
+                                  <w:noProof/>
+                                </w:rPr>
+                                <w:fldChar w:fldCharType="end"/>
+                              </w:r>
+                              <w:bookmarkEnd w:id="13"/>
                               <w:r>
                                 <w:t xml:space="preserve"> – Liggende Arm – 2 Dimensioner</w:t>
                               </w:r>
@@ -6518,19 +6195,32 @@
                                   <w:noProof/>
                                 </w:rPr>
                               </w:pPr>
-                              <w:bookmarkStart w:id="17" w:name="_Ref432845441"/>
+                              <w:bookmarkStart w:id="14" w:name="_Ref432845441"/>
                               <w:r>
                                 <w:t xml:space="preserve">Figur </w:t>
                               </w:r>
-                              <w:fldSimple w:instr=" SEQ Figur \* ARABIC ">
-                                <w:r>
-                                  <w:rPr>
-                                    <w:noProof/>
-                                  </w:rPr>
-                                  <w:t>5</w:t>
-                                </w:r>
-                              </w:fldSimple>
-                              <w:bookmarkEnd w:id="17"/>
+                              <w:r>
+                                <w:fldChar w:fldCharType="begin"/>
+                              </w:r>
+                              <w:r>
+                                <w:instrText xml:space="preserve"> SEQ Figur \* ARABIC </w:instrText>
+                              </w:r>
+                              <w:r>
+                                <w:fldChar w:fldCharType="separate"/>
+                              </w:r>
+                              <w:r>
+                                <w:rPr>
+                                  <w:noProof/>
+                                </w:rPr>
+                                <w:t>5</w:t>
+                              </w:r>
+                              <w:r>
+                                <w:rPr>
+                                  <w:noProof/>
+                                </w:rPr>
+                                <w:fldChar w:fldCharType="end"/>
+                              </w:r>
+                              <w:bookmarkEnd w:id="14"/>
                               <w:r>
                                 <w:t xml:space="preserve"> - Vores Crustcrawler - 3 Dimensioner</w:t>
                               </w:r>
@@ -6769,7 +6459,7 @@
           <w:i w:val="0"/>
         </w:rPr>
       </w:pPr>
-      <w:bookmarkStart w:id="19" w:name="_Toc432921684"/>
+      <w:bookmarkStart w:id="15" w:name="_Toc432921684"/>
       <w:r>
         <w:rPr>
           <w:rStyle w:val="IntenseEmphasis"/>
@@ -6777,7 +6467,7 @@
         </w:rPr>
         <w:t>Mathcad</w:t>
       </w:r>
-      <w:bookmarkEnd w:id="19"/>
+      <w:bookmarkEnd w:id="15"/>
     </w:p>
     <w:p>
       <w:pPr>
@@ -7040,19 +6730,32 @@
                                     <w:noProof/>
                                   </w:rPr>
                                 </w:pPr>
-                                <w:bookmarkStart w:id="20" w:name="_Ref432847124"/>
+                                <w:bookmarkStart w:id="16" w:name="_Ref432847124"/>
                                 <w:r>
                                   <w:t xml:space="preserve">Figur </w:t>
                                 </w:r>
-                                <w:fldSimple w:instr=" SEQ Figur \* ARABIC ">
-                                  <w:r>
-                                    <w:rPr>
-                                      <w:noProof/>
-                                    </w:rPr>
-                                    <w:t>6</w:t>
-                                  </w:r>
-                                </w:fldSimple>
-                                <w:bookmarkEnd w:id="20"/>
+                                <w:r>
+                                  <w:fldChar w:fldCharType="begin"/>
+                                </w:r>
+                                <w:r>
+                                  <w:instrText xml:space="preserve"> SEQ Figur \* ARABIC </w:instrText>
+                                </w:r>
+                                <w:r>
+                                  <w:fldChar w:fldCharType="separate"/>
+                                </w:r>
+                                <w:r>
+                                  <w:rPr>
+                                    <w:noProof/>
+                                  </w:rPr>
+                                  <w:t>6</w:t>
+                                </w:r>
+                                <w:r>
+                                  <w:rPr>
+                                    <w:noProof/>
+                                  </w:rPr>
+                                  <w:fldChar w:fldCharType="end"/>
+                                </w:r>
+                                <w:bookmarkEnd w:id="16"/>
                                 <w:r>
                                   <w:t xml:space="preserve"> – Kvadrant der arbejdes i</w:t>
                                 </w:r>
@@ -7155,13 +6858,8 @@
           </mc:Fallback>
         </mc:AlternateContent>
       </w:r>
-      <w:proofErr w:type="gramStart"/>
-      <w:r>
-        <w:t>q</w:t>
-      </w:r>
-      <w:proofErr w:type="gramEnd"/>
-      <w:r>
-        <w:t>1 returnere hvilken kvadrant der arbejdes</w:t>
+      <w:r>
+        <w:t>q1 returnere hvilken kvadrant der arbejdes</w:t>
       </w:r>
       <w:r>
         <w:t xml:space="preserve">, i dette tilfælde den fjerde kvadrant,  se evt. </w:t>
@@ -7451,19 +7149,32 @@
                                   <w:color w:val="5B9BD5" w:themeColor="accent1"/>
                                 </w:rPr>
                               </w:pPr>
-                              <w:bookmarkStart w:id="22" w:name="_Ref432861677"/>
+                              <w:bookmarkStart w:id="17" w:name="_Ref432861677"/>
                               <w:r>
                                 <w:t xml:space="preserve">Figur </w:t>
                               </w:r>
-                              <w:fldSimple w:instr=" SEQ Figur \* ARABIC ">
-                                <w:r>
-                                  <w:rPr>
-                                    <w:noProof/>
-                                  </w:rPr>
-                                  <w:t>7</w:t>
-                                </w:r>
-                              </w:fldSimple>
-                              <w:bookmarkEnd w:id="22"/>
+                              <w:r>
+                                <w:fldChar w:fldCharType="begin"/>
+                              </w:r>
+                              <w:r>
+                                <w:instrText xml:space="preserve"> SEQ Figur \* ARABIC </w:instrText>
+                              </w:r>
+                              <w:r>
+                                <w:fldChar w:fldCharType="separate"/>
+                              </w:r>
+                              <w:r>
+                                <w:rPr>
+                                  <w:noProof/>
+                                </w:rPr>
+                                <w:t>7</w:t>
+                              </w:r>
+                              <w:r>
+                                <w:rPr>
+                                  <w:noProof/>
+                                </w:rPr>
+                                <w:fldChar w:fldCharType="end"/>
+                              </w:r>
+                              <w:bookmarkEnd w:id="17"/>
                               <w:r>
                                 <w:t xml:space="preserve"> - Matlab Crustcrawler</w:t>
                               </w:r>
@@ -7580,7 +7291,7 @@
           <w:color w:val="1F4D78" w:themeColor="accent1" w:themeShade="7F"/>
         </w:rPr>
       </w:pPr>
-      <w:bookmarkStart w:id="24" w:name="_Toc432921685"/>
+      <w:bookmarkStart w:id="18" w:name="_Toc432921685"/>
       <w:r>
         <w:rPr>
           <w:rStyle w:val="IntenseEmphasis"/>
@@ -7590,7 +7301,7 @@
         </w:rPr>
         <w:t>Matlab Test</w:t>
       </w:r>
-      <w:bookmarkEnd w:id="24"/>
+      <w:bookmarkEnd w:id="18"/>
     </w:p>
     <w:p>
       <w:r>
@@ -7788,23 +7499,13 @@
                 <w:lang w:eastAsia="da-DK"/>
               </w:rPr>
             </w:pPr>
-            <w:proofErr w:type="gramStart"/>
             <w:r>
               <w:rPr>
                 <w:rFonts w:ascii="Calibri" w:eastAsia="Times New Roman" w:hAnsi="Calibri" w:cs="Times New Roman"/>
                 <w:color w:val="000000"/>
                 <w:lang w:eastAsia="da-DK"/>
               </w:rPr>
-              <w:t>q</w:t>
-            </w:r>
-            <w:proofErr w:type="gramEnd"/>
-            <w:r>
-              <w:rPr>
-                <w:rFonts w:ascii="Calibri" w:eastAsia="Times New Roman" w:hAnsi="Calibri" w:cs="Times New Roman"/>
-                <w:color w:val="000000"/>
-                <w:lang w:eastAsia="da-DK"/>
-              </w:rPr>
-              <w:t>1</w:t>
+              <w:t>q1</w:t>
             </w:r>
           </w:p>
         </w:tc>
@@ -8012,23 +7713,13 @@
                 <w:lang w:eastAsia="da-DK"/>
               </w:rPr>
             </w:pPr>
-            <w:proofErr w:type="gramStart"/>
             <w:r>
               <w:rPr>
                 <w:rFonts w:ascii="Calibri" w:eastAsia="Times New Roman" w:hAnsi="Calibri" w:cs="Times New Roman"/>
                 <w:color w:val="000000"/>
                 <w:lang w:eastAsia="da-DK"/>
               </w:rPr>
-              <w:t>q</w:t>
-            </w:r>
-            <w:proofErr w:type="gramEnd"/>
-            <w:r>
-              <w:rPr>
-                <w:rFonts w:ascii="Calibri" w:eastAsia="Times New Roman" w:hAnsi="Calibri" w:cs="Times New Roman"/>
-                <w:color w:val="000000"/>
-                <w:lang w:eastAsia="da-DK"/>
-              </w:rPr>
-              <w:t>2</w:t>
+              <w:t>q2</w:t>
             </w:r>
           </w:p>
         </w:tc>
@@ -8236,23 +7927,13 @@
                 <w:lang w:eastAsia="da-DK"/>
               </w:rPr>
             </w:pPr>
-            <w:proofErr w:type="gramStart"/>
             <w:r>
               <w:rPr>
                 <w:rFonts w:ascii="Calibri" w:eastAsia="Times New Roman" w:hAnsi="Calibri" w:cs="Times New Roman"/>
                 <w:color w:val="000000"/>
                 <w:lang w:eastAsia="da-DK"/>
               </w:rPr>
-              <w:t>q</w:t>
-            </w:r>
-            <w:proofErr w:type="gramEnd"/>
-            <w:r>
-              <w:rPr>
-                <w:rFonts w:ascii="Calibri" w:eastAsia="Times New Roman" w:hAnsi="Calibri" w:cs="Times New Roman"/>
-                <w:color w:val="000000"/>
-                <w:lang w:eastAsia="da-DK"/>
-              </w:rPr>
-              <w:t>3</w:t>
+              <w:t>q3</w:t>
             </w:r>
           </w:p>
         </w:tc>
@@ -8369,15 +8050,7 @@
         <w:spacing w:line="276" w:lineRule="auto"/>
       </w:pPr>
       <w:r>
-        <w:t xml:space="preserve">Her et udklip af de værdier der bliver sendt til </w:t>
-      </w:r>
-      <w:proofErr w:type="spellStart"/>
-      <w:r>
-        <w:t>Crustcrawleren</w:t>
-      </w:r>
-      <w:proofErr w:type="spellEnd"/>
-      <w:r>
-        <w:t xml:space="preserve"> med </w:t>
+        <w:t xml:space="preserve">Her et udklip af de værdier der bliver sendt til Crustcrawleren med </w:t>
       </w:r>
       <w:r>
         <w:t xml:space="preserve">X = </w:t>
@@ -8553,19 +8226,32 @@
                                   <w:noProof/>
                                 </w:rPr>
                               </w:pPr>
-                              <w:bookmarkStart w:id="25" w:name="_Ref432922255"/>
+                              <w:bookmarkStart w:id="19" w:name="_Ref432922255"/>
                               <w:r>
                                 <w:t xml:space="preserve">Figur </w:t>
                               </w:r>
-                              <w:fldSimple w:instr=" SEQ Figur \* ARABIC ">
-                                <w:r>
-                                  <w:rPr>
-                                    <w:noProof/>
-                                  </w:rPr>
-                                  <w:t>8</w:t>
-                                </w:r>
-                              </w:fldSimple>
-                              <w:bookmarkEnd w:id="25"/>
+                              <w:r>
+                                <w:fldChar w:fldCharType="begin"/>
+                              </w:r>
+                              <w:r>
+                                <w:instrText xml:space="preserve"> SEQ Figur \* ARABIC </w:instrText>
+                              </w:r>
+                              <w:r>
+                                <w:fldChar w:fldCharType="separate"/>
+                              </w:r>
+                              <w:r>
+                                <w:rPr>
+                                  <w:noProof/>
+                                </w:rPr>
+                                <w:t>8</w:t>
+                              </w:r>
+                              <w:r>
+                                <w:rPr>
+                                  <w:noProof/>
+                                </w:rPr>
+                                <w:fldChar w:fldCharType="end"/>
+                              </w:r>
+                              <w:bookmarkEnd w:id="19"/>
                               <w:r>
                                 <w:t xml:space="preserve"> - Testbillede af Crustcrawler</w:t>
                               </w:r>
@@ -8588,10 +8274,33 @@
           <mc:Fallback>
             <w:pict>
               <v:group w14:anchorId="35F24A93" id="Group 197" o:spid="_x0000_s1050" style="position:absolute;margin-left:343.8pt;margin-top:21.05pt;width:156.75pt;height:153.75pt;z-index:251703296" coordsize="19907,19526" o:gfxdata="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">
+                <v:shapetype id="_x0000_t75" coordsize="21600,21600" o:spt="75" o:preferrelative="t" path="m@4@5l@4@11@9@11@9@5xe" filled="f" stroked="f">
+                  <v:stroke joinstyle="miter"/>
+                  <v:formulas>
+                    <v:f eqn="if lineDrawn pixelLineWidth 0"/>
+                    <v:f eqn="sum @0 1 0"/>
+                    <v:f eqn="sum 0 0 @1"/>
+                    <v:f eqn="prod @2 1 2"/>
+                    <v:f eqn="prod @3 21600 pixelWidth"/>
+                    <v:f eqn="prod @3 21600 pixelHeight"/>
+                    <v:f eqn="sum @0 0 1"/>
+                    <v:f eqn="prod @6 1 2"/>
+                    <v:f eqn="prod @7 21600 pixelWidth"/>
+                    <v:f eqn="sum @8 21600 0"/>
+                    <v:f eqn="prod @7 21600 pixelHeight"/>
+                    <v:f eqn="sum @10 21600 0"/>
+                  </v:formulas>
+                  <v:path o:extrusionok="f" gradientshapeok="t" o:connecttype="rect"/>
+                  <o:lock v:ext="edit" aspectratio="t"/>
+                </v:shapetype>
                 <v:shape id="Picture 195" o:spid="_x0000_s1051" type="#_x0000_t75" style="position:absolute;width:19907;height:17062;visibility:visible;mso-wrap-style:square" o:gfxdata="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">
                   <v:imagedata r:id="rId33" o:title=""/>
                   <v:path arrowok="t"/>
                 </v:shape>
+                <v:shapetype id="_x0000_t202" coordsize="21600,21600" o:spt="202" path="m,l,21600r21600,l21600,xe">
+                  <v:stroke joinstyle="miter"/>
+                  <v:path gradientshapeok="t" o:connecttype="rect"/>
+                </v:shapetype>
                 <v:shape id="Text Box 196" o:spid="_x0000_s1052" type="#_x0000_t202" style="position:absolute;top:17621;width:19907;height:1905;visibility:visible;mso-wrap-style:square;v-text-anchor:top" o:gfxdata="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" stroked="f">
                   <v:textbox inset="0,0,0,0">
                     <w:txbxContent>
@@ -8602,19 +8311,32 @@
                             <w:noProof/>
                           </w:rPr>
                         </w:pPr>
-                        <w:bookmarkStart w:id="26" w:name="_Ref432922255"/>
+                        <w:bookmarkStart w:id="20" w:name="_Ref432922255"/>
                         <w:r>
                           <w:t xml:space="preserve">Figur </w:t>
                         </w:r>
-                        <w:fldSimple w:instr=" SEQ Figur \* ARABIC ">
-                          <w:r>
-                            <w:rPr>
-                              <w:noProof/>
-                            </w:rPr>
-                            <w:t>8</w:t>
-                          </w:r>
-                        </w:fldSimple>
-                        <w:bookmarkEnd w:id="26"/>
+                        <w:r>
+                          <w:fldChar w:fldCharType="begin"/>
+                        </w:r>
+                        <w:r>
+                          <w:instrText xml:space="preserve"> SEQ Figur \* ARABIC </w:instrText>
+                        </w:r>
+                        <w:r>
+                          <w:fldChar w:fldCharType="separate"/>
+                        </w:r>
+                        <w:r>
+                          <w:rPr>
+                            <w:noProof/>
+                          </w:rPr>
+                          <w:t>8</w:t>
+                        </w:r>
+                        <w:r>
+                          <w:rPr>
+                            <w:noProof/>
+                          </w:rPr>
+                          <w:fldChar w:fldCharType="end"/>
+                        </w:r>
+                        <w:bookmarkEnd w:id="20"/>
                         <w:r>
                           <w:t xml:space="preserve"> - Testbillede af Crustcrawler</w:t>
                         </w:r>
@@ -8667,15 +8389,7 @@
         <w:t>,</w:t>
       </w:r>
       <w:r>
-        <w:t xml:space="preserve"> fra </w:t>
-      </w:r>
-      <w:proofErr w:type="spellStart"/>
-      <w:r>
-        <w:t>Crustcrawlerens</w:t>
-      </w:r>
-      <w:proofErr w:type="spellEnd"/>
-      <w:r>
-        <w:t xml:space="preserve"> position hvor det ses at dens position passer overens med det forventede </w:t>
+        <w:t xml:space="preserve"> fra Crustcrawlerens position hvor det ses at dens position passer overens med det forventede </w:t>
       </w:r>
       <w:r>
         <w:t>ift. det</w:t>
@@ -8742,7 +8456,7 @@
         <w:pStyle w:val="Heading2"/>
         <w:spacing w:line="276" w:lineRule="auto"/>
       </w:pPr>
-      <w:bookmarkStart w:id="27" w:name="_Toc432921686"/>
+      <w:bookmarkStart w:id="21" w:name="_Toc432921686"/>
       <w:r>
         <w:t>Transformation og rotation mellem frames</w:t>
       </w:r>
@@ -8752,7 +8466,7 @@
       <w:r>
         <w:t>atlab</w:t>
       </w:r>
-      <w:bookmarkEnd w:id="27"/>
+      <w:bookmarkEnd w:id="21"/>
     </w:p>
     <w:p>
       <w:pPr>
@@ -8862,14 +8576,27 @@
                               <w:r>
                                 <w:t xml:space="preserve">Figur </w:t>
                               </w:r>
-                              <w:fldSimple w:instr=" SEQ Figur \* ARABIC ">
-                                <w:r>
-                                  <w:rPr>
-                                    <w:noProof/>
-                                  </w:rPr>
-                                  <w:t>9</w:t>
-                                </w:r>
-                              </w:fldSimple>
+                              <w:r>
+                                <w:fldChar w:fldCharType="begin"/>
+                              </w:r>
+                              <w:r>
+                                <w:instrText xml:space="preserve"> SEQ Figur \* ARABIC </w:instrText>
+                              </w:r>
+                              <w:r>
+                                <w:fldChar w:fldCharType="separate"/>
+                              </w:r>
+                              <w:r>
+                                <w:rPr>
+                                  <w:noProof/>
+                                </w:rPr>
+                                <w:t>9</w:t>
+                              </w:r>
+                              <w:r>
+                                <w:rPr>
+                                  <w:noProof/>
+                                </w:rPr>
+                                <w:fldChar w:fldCharType="end"/>
+                              </w:r>
                               <w:r>
                                 <w:t xml:space="preserve"> - Pixel eksempel</w:t>
                               </w:r>
@@ -8958,7 +8685,7 @@
           <v:shape id="_x0000_i1025" type="#_x0000_t75" style="width:126pt;height:33pt" o:ole="">
             <v:imagedata r:id="rId36" o:title=""/>
           </v:shape>
-          <o:OLEObject Type="Embed" ProgID="Equation.3" ShapeID="_x0000_i1025" DrawAspect="Content" ObjectID="_1506664812" r:id="rId37"/>
+          <o:OLEObject Type="Embed" ProgID="Equation.3" ShapeID="_x0000_i1025" DrawAspect="Content" ObjectID="_1506673237" r:id="rId37"/>
         </w:object>
       </w:r>
       <w:r>
@@ -8987,7 +8714,7 @@
           <v:shape id="_x0000_i1026" type="#_x0000_t75" style="width:111.75pt;height:30.75pt" o:ole="">
             <v:imagedata r:id="rId38" o:title=""/>
           </v:shape>
-          <o:OLEObject Type="Embed" ProgID="Equation.3" ShapeID="_x0000_i1026" DrawAspect="Content" ObjectID="_1506664813" r:id="rId39"/>
+          <o:OLEObject Type="Embed" ProgID="Equation.3" ShapeID="_x0000_i1026" DrawAspect="Content" ObjectID="_1506673238" r:id="rId39"/>
         </w:object>
       </w:r>
     </w:p>
@@ -9006,7 +8733,7 @@
           <v:shape id="_x0000_i1027" type="#_x0000_t75" style="width:114pt;height:30.75pt" o:ole="">
             <v:imagedata r:id="rId40" o:title=""/>
           </v:shape>
-          <o:OLEObject Type="Embed" ProgID="Equation.3" ShapeID="_x0000_i1027" DrawAspect="Content" ObjectID="_1506664814" r:id="rId41"/>
+          <o:OLEObject Type="Embed" ProgID="Equation.3" ShapeID="_x0000_i1027" DrawAspect="Content" ObjectID="_1506673239" r:id="rId41"/>
         </w:object>
       </w:r>
     </w:p>
@@ -9119,19 +8846,32 @@
                                   <w:noProof/>
                                 </w:rPr>
                               </w:pPr>
-                              <w:bookmarkStart w:id="28" w:name="_Ref432846739"/>
+                              <w:bookmarkStart w:id="22" w:name="_Ref432846739"/>
                               <w:r>
                                 <w:t xml:space="preserve">Figur </w:t>
                               </w:r>
-                              <w:fldSimple w:instr=" SEQ Figur \* ARABIC ">
-                                <w:r>
-                                  <w:rPr>
-                                    <w:noProof/>
-                                  </w:rPr>
-                                  <w:t>10</w:t>
-                                </w:r>
-                              </w:fldSimple>
-                              <w:bookmarkEnd w:id="28"/>
+                              <w:r>
+                                <w:fldChar w:fldCharType="begin"/>
+                              </w:r>
+                              <w:r>
+                                <w:instrText xml:space="preserve"> SEQ Figur \* ARABIC </w:instrText>
+                              </w:r>
+                              <w:r>
+                                <w:fldChar w:fldCharType="separate"/>
+                              </w:r>
+                              <w:r>
+                                <w:rPr>
+                                  <w:noProof/>
+                                </w:rPr>
+                                <w:t>10</w:t>
+                              </w:r>
+                              <w:r>
+                                <w:rPr>
+                                  <w:noProof/>
+                                </w:rPr>
+                                <w:fldChar w:fldCharType="end"/>
+                              </w:r>
+                              <w:bookmarkEnd w:id="22"/>
                               <w:r>
                                 <w:t xml:space="preserve"> - Frames</w:t>
                               </w:r>
@@ -9206,7 +8946,7 @@
           <v:shape id="_x0000_i1028" type="#_x0000_t75" style="width:69.75pt;height:36pt" o:ole="">
             <v:imagedata r:id="rId44" o:title=""/>
           </v:shape>
-          <o:OLEObject Type="Embed" ProgID="Equation.3" ShapeID="_x0000_i1028" DrawAspect="Content" ObjectID="_1506664815" r:id="rId45"/>
+          <o:OLEObject Type="Embed" ProgID="Equation.3" ShapeID="_x0000_i1028" DrawAspect="Content" ObjectID="_1506673240" r:id="rId45"/>
         </w:object>
       </w:r>
       <w:r>
@@ -9236,31 +8976,7 @@
         <w:t>se2</w:t>
       </w:r>
       <w:r>
-        <w:t xml:space="preserve">” i </w:t>
-      </w:r>
-      <w:proofErr w:type="spellStart"/>
-      <w:r>
-        <w:t>Robotic</w:t>
-      </w:r>
-      <w:proofErr w:type="spellEnd"/>
-      <w:r>
-        <w:t xml:space="preserve"> </w:t>
-      </w:r>
-      <w:proofErr w:type="spellStart"/>
-      <w:r>
-        <w:t>toolbox</w:t>
-      </w:r>
-      <w:proofErr w:type="spellEnd"/>
-      <w:r>
-        <w:t xml:space="preserve"> udviklet af Peter </w:t>
-      </w:r>
-      <w:proofErr w:type="spellStart"/>
-      <w:r>
-        <w:t>Corke</w:t>
-      </w:r>
-      <w:proofErr w:type="spellEnd"/>
-      <w:r>
-        <w:t>, er det muligt at få returneret den homogene transformation som repræsentere translation (34.7, 33,9) samt rotationen på 180</w:t>
+        <w:t>” i Robotic toolbox udviklet af Peter Corke, er det muligt at få returneret den homogene transformation som repræsentere translation (34.7, 33,9) samt rotationen på 180</w:t>
       </w:r>
       <w:r>
         <w:rPr>
@@ -9378,14 +9094,27 @@
                               <w:r>
                                 <w:t xml:space="preserve">Figur </w:t>
                               </w:r>
-                              <w:fldSimple w:instr=" SEQ Figur \* ARABIC ">
-                                <w:r>
-                                  <w:rPr>
-                                    <w:noProof/>
-                                  </w:rPr>
-                                  <w:t>11</w:t>
-                                </w:r>
-                              </w:fldSimple>
+                              <w:r>
+                                <w:fldChar w:fldCharType="begin"/>
+                              </w:r>
+                              <w:r>
+                                <w:instrText xml:space="preserve"> SEQ Figur \* ARABIC </w:instrText>
+                              </w:r>
+                              <w:r>
+                                <w:fldChar w:fldCharType="separate"/>
+                              </w:r>
+                              <w:r>
+                                <w:rPr>
+                                  <w:noProof/>
+                                </w:rPr>
+                                <w:t>11</w:t>
+                              </w:r>
+                              <w:r>
+                                <w:rPr>
+                                  <w:noProof/>
+                                </w:rPr>
+                                <w:fldChar w:fldCharType="end"/>
+                              </w:r>
                               <w:r>
                                 <w:t xml:space="preserve"> - Resultat fra Matlab</w:t>
                               </w:r>
@@ -9524,7 +9253,7 @@
           <v:shape id="_x0000_i1029" type="#_x0000_t75" style="width:81.75pt;height:36pt" o:ole="">
             <v:imagedata r:id="rId49" o:title=""/>
           </v:shape>
-          <o:OLEObject Type="Embed" ProgID="Equation.3" ShapeID="_x0000_i1029" DrawAspect="Content" ObjectID="_1506664816" r:id="rId50"/>
+          <o:OLEObject Type="Embed" ProgID="Equation.3" ShapeID="_x0000_i1029" DrawAspect="Content" ObjectID="_1506673241" r:id="rId50"/>
         </w:object>
       </w:r>
       <w:r>
@@ -9543,7 +9272,7 @@
           <v:shape id="_x0000_i1030" type="#_x0000_t75" style="width:135.75pt;height:20.25pt" o:ole="">
             <v:imagedata r:id="rId51" o:title=""/>
           </v:shape>
-          <o:OLEObject Type="Embed" ProgID="Equation.3" ShapeID="_x0000_i1030" DrawAspect="Content" ObjectID="_1506664817" r:id="rId52"/>
+          <o:OLEObject Type="Embed" ProgID="Equation.3" ShapeID="_x0000_i1030" DrawAspect="Content" ObjectID="_1506673242" r:id="rId52"/>
         </w:object>
       </w:r>
     </w:p>
@@ -9608,7 +9337,7 @@
           <v:shape id="_x0000_i1031" type="#_x0000_t75" style="width:69.75pt;height:36pt" o:ole="">
             <v:imagedata r:id="rId44" o:title=""/>
           </v:shape>
-          <o:OLEObject Type="Embed" ProgID="Equation.3" ShapeID="_x0000_i1031" DrawAspect="Content" ObjectID="_1506664818" r:id="rId54"/>
+          <o:OLEObject Type="Embed" ProgID="Equation.3" ShapeID="_x0000_i1031" DrawAspect="Content" ObjectID="_1506673243" r:id="rId54"/>
         </w:object>
       </w:r>
       <w:r>
@@ -9645,144 +9374,30 @@
         <w:pStyle w:val="Heading2"/>
         <w:spacing w:line="276" w:lineRule="auto"/>
       </w:pPr>
-      <w:bookmarkStart w:id="30" w:name="_Toc432921687"/>
+      <w:bookmarkStart w:id="23" w:name="_Toc432921687"/>
       <w:r>
         <w:lastRenderedPageBreak/>
-        <w:t xml:space="preserve">Transformation og rotation mellem frames i </w:t>
-      </w:r>
-      <w:proofErr w:type="spellStart"/>
-      <w:r>
-        <w:t>Python</w:t>
-      </w:r>
-      <w:bookmarkEnd w:id="30"/>
-      <w:proofErr w:type="spellEnd"/>
-    </w:p>
-    <w:p>
-      <w:pPr>
-        <w:spacing w:line="276" w:lineRule="auto"/>
-      </w:pPr>
-      <w:r>
-        <w:t xml:space="preserve">For at kunne bruge udregningerne lavet i Matlab i det samlede projekt skulle vi have konverteret disse rotations transformationer til </w:t>
-      </w:r>
-      <w:proofErr w:type="spellStart"/>
-      <w:r>
-        <w:t>python</w:t>
-      </w:r>
-      <w:proofErr w:type="spellEnd"/>
-      <w:r>
-        <w:t xml:space="preserve"> kode.  Da det ikke var muligt at mappe direkte fra </w:t>
-      </w:r>
-      <w:proofErr w:type="spellStart"/>
-      <w:r>
-        <w:t>matlab</w:t>
-      </w:r>
-      <w:proofErr w:type="spellEnd"/>
-      <w:r>
-        <w:t xml:space="preserve"> til </w:t>
-      </w:r>
-      <w:proofErr w:type="spellStart"/>
-      <w:r>
-        <w:t>python</w:t>
-      </w:r>
-      <w:proofErr w:type="spellEnd"/>
-      <w:r>
-        <w:t xml:space="preserve"> pga. den brugte ”se2” funktion fra </w:t>
-      </w:r>
-      <w:proofErr w:type="spellStart"/>
-      <w:r>
-        <w:t>robotics</w:t>
-      </w:r>
-      <w:proofErr w:type="spellEnd"/>
-      <w:r>
-        <w:t xml:space="preserve"> </w:t>
-      </w:r>
-      <w:proofErr w:type="spellStart"/>
-      <w:r>
-        <w:t>toolbox</w:t>
-      </w:r>
-      <w:proofErr w:type="spellEnd"/>
-      <w:r>
-        <w:t xml:space="preserve">, fandt vi et 2D geometri bibliotek til </w:t>
-      </w:r>
-      <w:proofErr w:type="spellStart"/>
-      <w:r>
-        <w:t>python</w:t>
-      </w:r>
-      <w:proofErr w:type="spellEnd"/>
-      <w:r>
-        <w:t xml:space="preserve"> ved navn ”</w:t>
-      </w:r>
-      <w:proofErr w:type="spellStart"/>
-      <w:r>
-        <w:t>Planar</w:t>
-      </w:r>
-      <w:proofErr w:type="spellEnd"/>
-      <w:r>
-        <w:t xml:space="preserve">”.  Vha. dette bibliotek, kunne vi lave vores lineær transformation i 2D og derefter rotere vores transformerede frame så det passer til </w:t>
-      </w:r>
-      <w:proofErr w:type="spellStart"/>
-      <w:r>
-        <w:t>QRB</w:t>
-      </w:r>
-      <w:r>
-        <w:t>otten</w:t>
-      </w:r>
-      <w:proofErr w:type="spellEnd"/>
-      <w:r>
-        <w:t>.</w:t>
-      </w:r>
-    </w:p>
-    <w:p>
-      <w:pPr>
-        <w:spacing w:line="276" w:lineRule="auto"/>
-      </w:pPr>
-      <w:proofErr w:type="spellStart"/>
-      <w:r>
-        <w:t>Python</w:t>
-      </w:r>
-      <w:proofErr w:type="spellEnd"/>
-      <w:r>
-        <w:t xml:space="preserve"> koden herunder viser hvordan vi benytter </w:t>
-      </w:r>
-      <w:proofErr w:type="spellStart"/>
-      <w:r>
-        <w:t>Planar</w:t>
-      </w:r>
-      <w:proofErr w:type="spellEnd"/>
-      <w:r>
-        <w:t xml:space="preserve"> bibliotekets translation funktion til at flytte koordinat systemet så det passer til robottens placering, og rotation funktionen som roterer dette koordinat system så vender rigtigt ift. kamera </w:t>
-      </w:r>
-      <w:proofErr w:type="spellStart"/>
-      <w:r>
-        <w:t>framet</w:t>
-      </w:r>
-      <w:proofErr w:type="spellEnd"/>
-      <w:r>
-        <w:t xml:space="preserve">. Variablerne </w:t>
-      </w:r>
-      <w:proofErr w:type="spellStart"/>
-      <w:r>
-        <w:t>x_coordinate_robot_position</w:t>
-      </w:r>
-      <w:proofErr w:type="spellEnd"/>
-      <w:r>
-        <w:t xml:space="preserve"> og </w:t>
-      </w:r>
-      <w:proofErr w:type="spellStart"/>
-      <w:r>
-        <w:t>y_coordinate_robot_position</w:t>
-      </w:r>
-      <w:proofErr w:type="spellEnd"/>
-      <w:r>
-        <w:t xml:space="preserve"> er robottens verdens koordinater set fra kamera </w:t>
-      </w:r>
-      <w:proofErr w:type="spellStart"/>
-      <w:r>
-        <w:t>framet</w:t>
-      </w:r>
-      <w:proofErr w:type="spellEnd"/>
-      <w:r>
-        <w:t>.</w:t>
+        <w:t>Transformation og rotation mellem frames i Python</w:t>
+      </w:r>
+      <w:bookmarkEnd w:id="23"/>
+    </w:p>
+    <w:p>
+      <w:pPr>
+        <w:spacing w:line="276" w:lineRule="auto"/>
+      </w:pPr>
+      <w:r>
+        <w:t>For at kunne bruge udregningerne lavet i Matlab i det samlede projekt skulle vi have konverteret disse rotations transformationer til python kode.  Da det ikke var muligt at mappe direkte fra matlab til python pga. den brugte ”se2” funktion fra robotics toolbox, fandt vi et 2D geometri bibliotek til python ved navn ”Planar”.  Vha. dette bibliotek, kunne vi lave vores lineær transformation i 2D og derefter rotere vores transformerede frame så det passer til QRB</w:t>
+      </w:r>
+      <w:r>
+        <w:t>otten.</w:t>
+      </w:r>
+    </w:p>
+    <w:p>
+      <w:pPr>
+        <w:spacing w:line="276" w:lineRule="auto"/>
+      </w:pPr>
+      <w:r>
+        <w:t>Python koden herunder viser hvordan vi benytter Planar bibliotekets translation funktion til at flytte koordinat systemet så det passer til robottens placering, og rotation funktionen som roterer dette koordinat system så vender rigtigt ift. kamera framet. Variablerne x_coordinate_robot_position og y_coordinate_robot_position er robottens verdens koordinater set fra kamera framet.</w:t>
       </w:r>
     </w:p>
     <w:p>
@@ -9882,55 +9497,7 @@
         <w:spacing w:line="276" w:lineRule="auto"/>
       </w:pPr>
       <w:r>
-        <w:t xml:space="preserve">Måden hvorpå vi så udregner et objekts position ud fra robotten frame, er ved først at finde de aktuelle distancer set fra kamera </w:t>
-      </w:r>
-      <w:proofErr w:type="spellStart"/>
-      <w:r>
-        <w:t>framet</w:t>
-      </w:r>
-      <w:proofErr w:type="spellEnd"/>
-      <w:r>
-        <w:t xml:space="preserve">. Dette gøres ved at multiplicere længde og højde opløsningen med de x og y koordinater, angivet i pixels, som modtages fra vision delen. Den aktuelle højde og længde udgør derfor et objekts position set fra kamera </w:t>
-      </w:r>
-      <w:proofErr w:type="spellStart"/>
-      <w:r>
-        <w:t>framet</w:t>
-      </w:r>
-      <w:proofErr w:type="spellEnd"/>
-      <w:r>
-        <w:t xml:space="preserve">. Der gøres her brug af en funktion fra </w:t>
-      </w:r>
-      <w:proofErr w:type="spellStart"/>
-      <w:r>
-        <w:t>Planar</w:t>
-      </w:r>
-      <w:proofErr w:type="spellEnd"/>
-      <w:r>
-        <w:t xml:space="preserve"> biblioteket ”Vec2” laver vores aktuelle distancer om til en </w:t>
-      </w:r>
-      <w:proofErr w:type="spellStart"/>
-      <w:r>
-        <w:t>vector</w:t>
-      </w:r>
-      <w:proofErr w:type="spellEnd"/>
-      <w:r>
-        <w:t xml:space="preserve">. For så at finde et objekts position set fra robotten frame er ved at tage den inverse robot frame og multiplicerer med vores </w:t>
-      </w:r>
-      <w:proofErr w:type="spellStart"/>
-      <w:r>
-        <w:t>vector</w:t>
-      </w:r>
-      <w:proofErr w:type="spellEnd"/>
-      <w:r>
-        <w:t xml:space="preserve"> som derved </w:t>
-      </w:r>
-      <w:proofErr w:type="spellStart"/>
-      <w:r>
-        <w:t>retuneres</w:t>
-      </w:r>
-      <w:proofErr w:type="spellEnd"/>
-      <w:r>
-        <w:t>.</w:t>
+        <w:t>Måden hvorpå vi så udregner et objekts position ud fra robotten frame, er ved først at finde de aktuelle distancer set fra kamera framet. Dette gøres ved at multiplicere længde og højde opløsningen med de x og y koordinater, angivet i pixels, som modtages fra vision delen. Den aktuelle højde og længde udgør derfor et objekts position set fra kamera framet. Der gøres her brug af en funktion fra Planar biblioteket ”Vec2” laver vores aktuelle distancer om til en vector. For så at finde et objekts position set fra robotten frame er ved at tage den inverse robot frame og multiplicerer med vores vector som derved retuneres.</w:t>
       </w:r>
     </w:p>
     <w:p>
@@ -10018,8 +9585,8 @@
           <w:lang w:eastAsia="da-DK"/>
         </w:rPr>
       </w:pPr>
-      <w:bookmarkStart w:id="31" w:name="_Ref432835385"/>
-      <w:bookmarkStart w:id="32" w:name="_Toc432921688"/>
+      <w:bookmarkStart w:id="24" w:name="_Ref432835385"/>
+      <w:bookmarkStart w:id="25" w:name="_Toc432921688"/>
       <w:r>
         <w:rPr>
           <w:lang w:eastAsia="da-DK"/>
@@ -10027,8 +9594,8 @@
         <w:lastRenderedPageBreak/>
         <w:t>Vision</w:t>
       </w:r>
-      <w:bookmarkEnd w:id="31"/>
-      <w:bookmarkEnd w:id="32"/>
+      <w:bookmarkEnd w:id="24"/>
+      <w:bookmarkEnd w:id="25"/>
     </w:p>
     <w:p>
       <w:pPr>
@@ -10039,8 +9606,7 @@
           <w:i w:val="0"/>
         </w:rPr>
       </w:pPr>
-      <w:bookmarkStart w:id="33" w:name="_Toc432921689"/>
-      <w:proofErr w:type="spellStart"/>
+      <w:bookmarkStart w:id="26" w:name="_Toc432921689"/>
       <w:r>
         <w:rPr>
           <w:rStyle w:val="IntenseEmphasis"/>
@@ -10048,28 +9614,14 @@
         </w:rPr>
         <w:t>OpenCV</w:t>
       </w:r>
-      <w:bookmarkEnd w:id="33"/>
-      <w:proofErr w:type="spellEnd"/>
-    </w:p>
-    <w:p>
-      <w:pPr>
-        <w:spacing w:line="276" w:lineRule="auto"/>
-      </w:pPr>
-      <w:proofErr w:type="spellStart"/>
-      <w:r>
-        <w:t>OpenCV</w:t>
-      </w:r>
-      <w:proofErr w:type="spellEnd"/>
-      <w:r>
-        <w:t xml:space="preserve"> er et open source projekt, oprindeligt udviklet af Intel, til objekt detektering, ansigtsgenkendelse, motion </w:t>
-      </w:r>
-      <w:proofErr w:type="spellStart"/>
-      <w:r>
-        <w:t>tracking</w:t>
-      </w:r>
-      <w:proofErr w:type="spellEnd"/>
-      <w:r>
-        <w:t xml:space="preserve"> og en lang række andre ting.</w:t>
+      <w:bookmarkEnd w:id="26"/>
+    </w:p>
+    <w:p>
+      <w:pPr>
+        <w:spacing w:line="276" w:lineRule="auto"/>
+      </w:pPr>
+      <w:r>
+        <w:t>OpenCV er et open source projekt, oprindeligt udviklet af Intel, til objekt detektering, ansigtsgenkendelse, motion tracking og en lang række andre ting.</w:t>
       </w:r>
       <w:r>
         <w:rPr>
@@ -10099,8 +9651,7 @@
           <w:i w:val="0"/>
         </w:rPr>
       </w:pPr>
-      <w:bookmarkStart w:id="34" w:name="_Toc432921690"/>
-      <w:proofErr w:type="spellStart"/>
+      <w:bookmarkStart w:id="27" w:name="_Toc432921690"/>
       <w:r>
         <w:rPr>
           <w:rStyle w:val="IntenseEmphasis"/>
@@ -10108,21 +9659,15 @@
         </w:rPr>
         <w:t>QRTools</w:t>
       </w:r>
-      <w:bookmarkEnd w:id="34"/>
-      <w:proofErr w:type="spellEnd"/>
-    </w:p>
-    <w:p>
-      <w:pPr>
-        <w:spacing w:line="276" w:lineRule="auto"/>
-      </w:pPr>
-      <w:r>
-        <w:t xml:space="preserve">Til at oprette, og aflæse QR koder er </w:t>
-      </w:r>
-      <w:proofErr w:type="spellStart"/>
-      <w:r>
-        <w:t>QRTools</w:t>
-      </w:r>
-      <w:proofErr w:type="spellEnd"/>
+      <w:bookmarkEnd w:id="27"/>
+    </w:p>
+    <w:p>
+      <w:pPr>
+        <w:spacing w:line="276" w:lineRule="auto"/>
+      </w:pPr>
+      <w:r>
+        <w:t>Til at oprette, og aflæse QR koder er QRTools</w:t>
+      </w:r>
       <w:r>
         <w:rPr>
           <w:rStyle w:val="FootnoteReference"/>
@@ -10130,29 +9675,8 @@
         <w:footnoteReference w:id="5"/>
       </w:r>
       <w:r>
-        <w:t xml:space="preserve"> til </w:t>
-      </w:r>
-      <w:proofErr w:type="spellStart"/>
-      <w:r>
-        <w:t>python</w:t>
-      </w:r>
-      <w:proofErr w:type="spellEnd"/>
-      <w:r>
-        <w:t xml:space="preserve"> blevet anvendt. </w:t>
-      </w:r>
-      <w:proofErr w:type="spellStart"/>
-      <w:r>
-        <w:t>QRtools</w:t>
-      </w:r>
-      <w:proofErr w:type="spellEnd"/>
-      <w:r>
-        <w:t xml:space="preserve"> er et bibliotek der er sammensat af projekterne </w:t>
-      </w:r>
-      <w:proofErr w:type="spellStart"/>
-      <w:r>
-        <w:t>qrencode</w:t>
-      </w:r>
-      <w:proofErr w:type="spellEnd"/>
+        <w:t xml:space="preserve"> til python blevet anvendt. QRtools er et bibliotek der er sammensat af projekterne qrencode</w:t>
+      </w:r>
       <w:r>
         <w:rPr>
           <w:rStyle w:val="FootnoteReference"/>
@@ -10160,13 +9684,8 @@
         <w:footnoteReference w:id="6"/>
       </w:r>
       <w:r>
-        <w:t xml:space="preserve"> som anvendes til at oprette QR mønstre, og </w:t>
-      </w:r>
-      <w:proofErr w:type="spellStart"/>
-      <w:r>
-        <w:t>zbar</w:t>
-      </w:r>
-      <w:proofErr w:type="spellEnd"/>
+        <w:t xml:space="preserve"> som anvendes til at oprette QR mønstre, og zbar</w:t>
+      </w:r>
       <w:r>
         <w:rPr>
           <w:rStyle w:val="FootnoteReference"/>
@@ -10174,71 +9693,7 @@
         <w:footnoteReference w:id="7"/>
       </w:r>
       <w:r>
-        <w:t xml:space="preserve"> som bruges til at aflæse koderne med. </w:t>
-      </w:r>
-      <w:proofErr w:type="spellStart"/>
-      <w:r>
-        <w:t>QRTools</w:t>
-      </w:r>
-      <w:proofErr w:type="spellEnd"/>
-      <w:r>
-        <w:t xml:space="preserve"> er valgt fordi det er let at bruge, og anvendelsesmulighederne er mange. Et problem med det var dog at det ikke umiddelbart er kompatibelt med ip kameraer, som er den type kamera der er anvendt i dette projekt. Dette er blevet løst ved kontinuerligt at gemme et billede lokalt ved hjælp af </w:t>
-      </w:r>
-      <w:proofErr w:type="spellStart"/>
-      <w:r>
-        <w:t>OpenCV</w:t>
-      </w:r>
-      <w:proofErr w:type="spellEnd"/>
-      <w:r>
-        <w:t xml:space="preserve">, og så scanne dette billede med </w:t>
-      </w:r>
-      <w:proofErr w:type="spellStart"/>
-      <w:r>
-        <w:t>QRTools</w:t>
-      </w:r>
-      <w:proofErr w:type="spellEnd"/>
-      <w:r>
-        <w:t xml:space="preserve">. I QR koden er der gemt en tekststreng som, i koden, bliver anvendt til at vælge hvilket mønster der skal bygges. Et problem opstod da vi skulle </w:t>
-      </w:r>
-      <w:proofErr w:type="spellStart"/>
-      <w:r>
-        <w:t>dekode</w:t>
-      </w:r>
-      <w:proofErr w:type="spellEnd"/>
-      <w:r>
-        <w:t xml:space="preserve"> QR koden tilbage til en tekststreng, fordi strengen som </w:t>
-      </w:r>
-      <w:proofErr w:type="spellStart"/>
-      <w:r>
-        <w:t>QRTools</w:t>
-      </w:r>
-      <w:proofErr w:type="spellEnd"/>
-      <w:r>
-        <w:t xml:space="preserve"> returnererede var formateret i udefineret format. Problemet var at man ikke kunne sammenligne den streng med en almindelig streng i </w:t>
-      </w:r>
-      <w:proofErr w:type="spellStart"/>
-      <w:r>
-        <w:t>python</w:t>
-      </w:r>
-      <w:proofErr w:type="spellEnd"/>
-      <w:r>
-        <w:t xml:space="preserve">. Løsningen blev at sætte default </w:t>
-      </w:r>
-      <w:proofErr w:type="spellStart"/>
-      <w:r>
-        <w:t>encoding</w:t>
-      </w:r>
-      <w:proofErr w:type="spellEnd"/>
-      <w:r>
-        <w:t xml:space="preserve"> i </w:t>
-      </w:r>
-      <w:proofErr w:type="spellStart"/>
-      <w:r>
-        <w:t>python</w:t>
-      </w:r>
-      <w:proofErr w:type="spellEnd"/>
-      <w:r>
-        <w:t xml:space="preserve"> scriptet til UTF-8, og derefter fungererede scriptet efter hensigten.</w:t>
+        <w:t xml:space="preserve"> som bruges til at aflæse koderne med. QRTools er valgt fordi det er let at bruge, og anvendelsesmulighederne er mange. Et problem med det var dog at det ikke umiddelbart er kompatibelt med ip kameraer, som er den type kamera der er anvendt i dette projekt. Dette er blevet løst ved kontinuerligt at gemme et billede lokalt ved hjælp af OpenCV, og så scanne dette billede med QRTools. I QR koden er der gemt en tekststreng som, i koden, bliver anvendt til at vælge hvilket mønster der skal bygges. Et problem opstod da vi skulle dekode QR koden tilbage til en tekststreng, fordi strengen som QRTools returnererede var formateret i udefineret format. Problemet var at man ikke kunne sammenligne den streng med en almindelig streng i python. Løsningen blev at sætte default encoding i python scriptet til UTF-8, og derefter fungererede scriptet efter hensigten.</w:t>
       </w:r>
     </w:p>
     <w:p>
@@ -10250,7 +9705,7 @@
           <w:i w:val="0"/>
         </w:rPr>
       </w:pPr>
-      <w:bookmarkStart w:id="35" w:name="_Toc432921691"/>
+      <w:bookmarkStart w:id="28" w:name="_Toc432921691"/>
       <w:r>
         <w:rPr>
           <w:rStyle w:val="IntenseEmphasis"/>
@@ -10258,34 +9713,18 @@
         </w:rPr>
         <w:t>Detektering af klodser</w:t>
       </w:r>
-      <w:bookmarkEnd w:id="35"/>
-    </w:p>
-    <w:p>
-      <w:pPr>
-        <w:spacing w:line="276" w:lineRule="auto"/>
-      </w:pPr>
-      <w:r>
-        <w:t xml:space="preserve">Til at detektere klodserne anvendes kameraet som er monteret ovenover </w:t>
-      </w:r>
-      <w:proofErr w:type="spellStart"/>
-      <w:r>
-        <w:t>crustcrawler</w:t>
-      </w:r>
-      <w:proofErr w:type="spellEnd"/>
-      <w:r>
-        <w:t xml:space="preserve"> robotten. </w:t>
+      <w:bookmarkEnd w:id="28"/>
+    </w:p>
+    <w:p>
+      <w:pPr>
+        <w:spacing w:line="276" w:lineRule="auto"/>
+      </w:pPr>
+      <w:r>
+        <w:t xml:space="preserve">Til at detektere klodserne anvendes kameraet som er monteret ovenover crustcrawler robotten. </w:t>
       </w:r>
       <w:r>
         <w:br/>
-        <w:t xml:space="preserve">For at klods </w:t>
-      </w:r>
-      <w:proofErr w:type="spellStart"/>
-      <w:r>
-        <w:t>detektionen</w:t>
-      </w:r>
-      <w:proofErr w:type="spellEnd"/>
-      <w:r>
-        <w:t xml:space="preserve"> kan fungere så optimalt som muligt, har det været nødvendigt at omskrive den udleverede kode</w:t>
+        <w:t>For at klods detektionen kan fungere så optimalt som muligt, har det været nødvendigt at omskrive den udleverede kode</w:t>
       </w:r>
       <w:r>
         <w:rPr>
@@ -10294,23 +9733,7 @@
         <w:footnoteReference w:id="8"/>
       </w:r>
       <w:r>
-        <w:t xml:space="preserve"> til en mere stabil løsning. Størstedelen af genkendelseskoden er indeholdt i funktionen </w:t>
-      </w:r>
-      <w:proofErr w:type="spellStart"/>
-      <w:r>
-        <w:t>detect</w:t>
-      </w:r>
-      <w:proofErr w:type="spellEnd"/>
-      <w:r>
-        <w:t xml:space="preserve"> </w:t>
-      </w:r>
-      <w:proofErr w:type="spellStart"/>
-      <w:r>
-        <w:t>brick</w:t>
-      </w:r>
-      <w:proofErr w:type="spellEnd"/>
-      <w:r>
-        <w:t>. Denne funktion tager billedet der skal undersøges, samt øvre og nedre grænseværdier for farven på klodsen angivet i BGR værdier som parametre. Koden for denne funktion vil blive gennemgået i detaljer her.</w:t>
+        <w:t xml:space="preserve"> til en mere stabil løsning. Størstedelen af genkendelseskoden er indeholdt i funktionen detect brick. Denne funktion tager billedet der skal undersøges, samt øvre og nedre grænseværdier for farven på klodsen angivet i BGR værdier som parametre. Koden for denne funktion vil blive gennemgået i detaljer her.</w:t>
       </w:r>
     </w:p>
     <w:p>
@@ -10321,14 +9744,14 @@
         <w:lastRenderedPageBreak/>
         <w:br/>
       </w:r>
-      <w:bookmarkStart w:id="36" w:name="_MON_1506180648"/>
-      <w:bookmarkEnd w:id="36"/>
+      <w:bookmarkStart w:id="29" w:name="_MON_1506180648"/>
+      <w:bookmarkEnd w:id="29"/>
       <w:r>
         <w:object w:dxaOrig="9973" w:dyaOrig="11437" w14:anchorId="37D6AEEC">
           <v:shape id="_x0000_i1032" type="#_x0000_t75" style="width:417pt;height:475.5pt" o:ole="">
             <v:imagedata r:id="rId58" o:title=""/>
           </v:shape>
-          <o:OLEObject Type="Embed" ProgID="Word.OpenDocumentText.12" ShapeID="_x0000_i1032" DrawAspect="Content" ObjectID="_1506664819" r:id="rId59"/>
+          <o:OLEObject Type="Embed" ProgID="Word.OpenDocumentText.12" ShapeID="_x0000_i1032" DrawAspect="Content" ObjectID="_1506673244" r:id="rId59"/>
         </w:object>
       </w:r>
       <w:r>
@@ -10450,30 +9873,30 @@
                             <w:r>
                               <w:t xml:space="preserve">Figur </w:t>
                             </w:r>
-                            <w:fldSimple w:instr=" SEQ Figur \* ARABIC ">
-                              <w:r>
-                                <w:rPr>
-                                  <w:noProof/>
-                                </w:rPr>
-                                <w:t>12</w:t>
-                              </w:r>
-                            </w:fldSimple>
                             <w:r>
-                              <w:t xml:space="preserve"> - resultat efter </w:t>
+                              <w:fldChar w:fldCharType="begin"/>
                             </w:r>
-                            <w:proofErr w:type="spellStart"/>
                             <w:r>
-                              <w:t>morphologyEx</w:t>
+                              <w:instrText xml:space="preserve"> SEQ Figur \* ARABIC </w:instrText>
                             </w:r>
-                            <w:proofErr w:type="spellEnd"/>
                             <w:r>
-                              <w:t xml:space="preserve">, og </w:t>
+                              <w:fldChar w:fldCharType="separate"/>
                             </w:r>
-                            <w:proofErr w:type="spellStart"/>
                             <w:r>
-                              <w:t>thresholding</w:t>
+                              <w:rPr>
+                                <w:noProof/>
+                              </w:rPr>
+                              <w:t>12</w:t>
                             </w:r>
-                            <w:proofErr w:type="spellEnd"/>
+                            <w:r>
+                              <w:rPr>
+                                <w:noProof/>
+                              </w:rPr>
+                              <w:fldChar w:fldCharType="end"/>
+                            </w:r>
+                            <w:r>
+                              <w:t xml:space="preserve"> - resultat efter morphologyEx, og thresholding</w:t>
+                            </w:r>
                           </w:p>
                           <w:p>
                             <w:pPr>
@@ -10530,7 +9953,7 @@
                                     <pic:cNvPicPr/>
                                   </pic:nvPicPr>
                                   <pic:blipFill>
-                                    <a:blip r:embed="rId60">
+                                    <a:blip r:embed="rId61">
                                       <a:extLst>
                                         <a:ext uri="{28A0092B-C50C-407E-A947-70E740481C1C}">
                                           <a14:useLocalDpi xmlns:a14="http://schemas.microsoft.com/office/drawing/2010/main" val="0"/>
@@ -10679,7 +10102,7 @@
                                           <pic:cNvPicPr/>
                                         </pic:nvPicPr>
                                         <pic:blipFill>
-                                          <a:blip r:embed="rId61">
+                                          <a:blip r:embed="rId62">
                                             <a:extLst>
                                               <a:ext uri="{28A0092B-C50C-407E-A947-70E740481C1C}">
                                                 <a14:useLocalDpi xmlns:a14="http://schemas.microsoft.com/office/drawing/2010/main" val="0"/>
@@ -10714,40 +10137,29 @@
                             <w:r>
                               <w:t xml:space="preserve">Figur </w:t>
                             </w:r>
-                            <w:fldSimple w:instr=" SEQ Figur \* ARABIC ">
-                              <w:r>
-                                <w:rPr>
-                                  <w:noProof/>
-                                </w:rPr>
-                                <w:t>13</w:t>
-                              </w:r>
-                            </w:fldSimple>
                             <w:r>
-                              <w:t xml:space="preserve"> - resultat efter </w:t>
+                              <w:fldChar w:fldCharType="begin"/>
                             </w:r>
-                            <w:proofErr w:type="spellStart"/>
                             <w:r>
-                              <w:t>canny</w:t>
+                              <w:instrText xml:space="preserve"> SEQ Figur \* ARABIC </w:instrText>
                             </w:r>
-                            <w:proofErr w:type="spellEnd"/>
                             <w:r>
-                              <w:t xml:space="preserve"> </w:t>
+                              <w:fldChar w:fldCharType="separate"/>
                             </w:r>
-                            <w:proofErr w:type="spellStart"/>
                             <w:r>
-                              <w:t>edge</w:t>
+                              <w:rPr>
+                                <w:noProof/>
+                              </w:rPr>
+                              <w:t>13</w:t>
                             </w:r>
-                            <w:proofErr w:type="spellEnd"/>
                             <w:r>
-                              <w:t xml:space="preserve"> </w:t>
+                              <w:rPr>
+                                <w:noProof/>
+                              </w:rPr>
+                              <w:fldChar w:fldCharType="end"/>
                             </w:r>
-                            <w:proofErr w:type="spellStart"/>
                             <w:r>
-                              <w:t>detection</w:t>
-                            </w:r>
-                            <w:proofErr w:type="spellEnd"/>
-                            <w:r>
-                              <w:t xml:space="preserve"> og beskæring af billedet</w:t>
+                              <w:t xml:space="preserve"> - resultat efter canny edge detection og beskæring af billedet</w:t>
                             </w:r>
                           </w:p>
                           <w:p/>
@@ -10798,7 +10210,7 @@
                                     <pic:cNvPicPr/>
                                   </pic:nvPicPr>
                                   <pic:blipFill>
-                                    <a:blip r:embed="rId61">
+                                    <a:blip r:embed="rId63">
                                       <a:extLst>
                                         <a:ext uri="{28A0092B-C50C-407E-A947-70E740481C1C}">
                                           <a14:useLocalDpi xmlns:a14="http://schemas.microsoft.com/office/drawing/2010/main" val="0"/>
@@ -10883,58 +10295,13 @@
       </w:r>
       <w:r>
         <w:br/>
-        <w:t xml:space="preserve">Efter dette anvendes </w:t>
-      </w:r>
-      <w:proofErr w:type="spellStart"/>
-      <w:r>
-        <w:t>medianBlur</w:t>
-      </w:r>
-      <w:proofErr w:type="spellEnd"/>
-      <w:r>
-        <w:t xml:space="preserve"> til at sløre billedet en smule, for at udjævne billedet</w:t>
-      </w:r>
-      <w:r>
-        <w:t xml:space="preserve">, for derved at eliminere pixelfejl og </w:t>
-      </w:r>
-      <w:proofErr w:type="spellStart"/>
-      <w:r>
-        <w:t>deslignende</w:t>
-      </w:r>
-      <w:proofErr w:type="spellEnd"/>
-      <w:r>
-        <w:t xml:space="preserve">. Derefter laves det om til gråtoner, da det er nemmere at detektere kanter på et gråtone billede.  </w:t>
-      </w:r>
-      <w:proofErr w:type="spellStart"/>
-      <w:r>
-        <w:t>Canny</w:t>
-      </w:r>
-      <w:proofErr w:type="spellEnd"/>
-      <w:r>
-        <w:t xml:space="preserve"> </w:t>
-      </w:r>
-      <w:proofErr w:type="spellStart"/>
-      <w:r>
-        <w:t>edge</w:t>
-      </w:r>
-      <w:proofErr w:type="spellEnd"/>
-      <w:r>
-        <w:t xml:space="preserve"> </w:t>
-      </w:r>
-      <w:proofErr w:type="spellStart"/>
-      <w:r>
-        <w:t>detection</w:t>
-      </w:r>
-      <w:proofErr w:type="spellEnd"/>
-      <w:r>
-        <w:t xml:space="preserve"> anvendes for at trække kanterne i billedet længere frem inden </w:t>
-      </w:r>
-      <w:proofErr w:type="spellStart"/>
-      <w:r>
-        <w:t>threshold</w:t>
-      </w:r>
-      <w:proofErr w:type="spellEnd"/>
-      <w:r>
-        <w:t xml:space="preserve"> funktionen transformerer billedet om til et binært billede</w:t>
+        <w:t>Efter dette anvendes medianBlur til at sløre billedet en smule, for at udjævne billedet</w:t>
+      </w:r>
+      <w:r>
+        <w:t>, for derved at eliminere pixelfejl og deslignende</w:t>
+      </w:r>
+      <w:r>
+        <w:t>. Derefter laves det om til gråtoner, da det er nemmere at detektere kanter på et gråtone billede.  Canny edge detection anvendes for at trække kanterne i billedet længere frem inden threshold funktionen transformerer billedet om til et binært billede</w:t>
       </w:r>
       <w:r>
         <w:rPr>
@@ -10943,67 +10310,11 @@
         <w:footnoteReference w:id="9"/>
       </w:r>
       <w:r>
-        <w:t xml:space="preserve"> således at kanterne bliver hvide, og resten er sort.  Efter dette anvendes </w:t>
-      </w:r>
-      <w:proofErr w:type="spellStart"/>
-      <w:r>
-        <w:t>dilation</w:t>
-      </w:r>
-      <w:proofErr w:type="spellEnd"/>
-      <w:r>
-        <w:t xml:space="preserve"> til at forstørre kanterne så det bliver nemmere at finde konturerne i billedet efterfølgende. Næstefter anvendes </w:t>
-      </w:r>
-      <w:proofErr w:type="spellStart"/>
-      <w:r>
-        <w:t>morphologyEx</w:t>
-      </w:r>
-      <w:proofErr w:type="spellEnd"/>
-      <w:r>
-        <w:t xml:space="preserve"> til yderligere at tydeliggøre kanterne med, og til sidst anvendes </w:t>
-      </w:r>
-      <w:proofErr w:type="spellStart"/>
-      <w:r>
-        <w:t>findContours</w:t>
-      </w:r>
-      <w:proofErr w:type="spellEnd"/>
-      <w:r>
-        <w:t xml:space="preserve"> til at finde konturerne i billedet.</w:t>
+        <w:t xml:space="preserve"> således at kanterne bliver hvide, og resten er sort.  Efter dette anvendes dilation til at forstørre kanterne så det bliver nemmere at finde konturerne i billedet efterfølgende. Næstefter anvendes morphologyEx til yderligere at tydeliggøre kanterne med, og til sidst anvendes findContours til at finde konturerne i billedet.</w:t>
       </w:r>
       <w:r>
         <w:br/>
-        <w:t xml:space="preserve">I for løkken traverseres alle fundne konturer igennem, og der approksimeres en konturform og størrelse samt arealet af konturen. Der valideres så på om arealet holder sig inde for nogen grænseværdier, og hvis dette er tilfældet detekteres centerpunktet for konturen. </w:t>
-      </w:r>
-      <w:proofErr w:type="spellStart"/>
-      <w:r>
-        <w:t>BoundingRect</w:t>
-      </w:r>
-      <w:proofErr w:type="spellEnd"/>
-      <w:r>
-        <w:t xml:space="preserve"> bliver brugt til at finde den, for klodsen, omkringliggende firkantkontur, og billedet beskæres for at sortere andet fra inden farven detekteres. Det beskårede billede bruges så til at finde en middelværdi for farven på klodsen. Den fundne farve bliver så indsat i et </w:t>
-      </w:r>
-      <w:proofErr w:type="spellStart"/>
-      <w:r>
-        <w:t>numpy</w:t>
-      </w:r>
-      <w:proofErr w:type="spellEnd"/>
-      <w:r>
-        <w:t xml:space="preserve"> array, og der verificeres at arrayet ikke består kun af 0 værdier. Såfremt arrayet består af 0 værdier betyder det at ingen farve er funden, og den bliver derfor sorteret fra. Er der fundet en farve gemmes denne farve i en </w:t>
-      </w:r>
-      <w:proofErr w:type="spellStart"/>
-      <w:r>
-        <w:t>tuple</w:t>
-      </w:r>
-      <w:proofErr w:type="spellEnd"/>
-      <w:r>
-        <w:t xml:space="preserve"> sammen med centerkoordinatet, og denne </w:t>
-      </w:r>
-      <w:proofErr w:type="spellStart"/>
-      <w:r>
-        <w:t>tuple</w:t>
-      </w:r>
-      <w:proofErr w:type="spellEnd"/>
-      <w:r>
-        <w:t xml:space="preserve"> returneres fra funktionen.</w:t>
+        <w:t>I for løkken traverseres alle fundne konturer igennem, og der approksimeres en konturform og størrelse samt arealet af konturen. Der valideres så på om arealet holder sig inde for nogen grænseværdier, og hvis dette er tilfældet detekteres centerpunktet for konturen. BoundingRect bliver brugt til at finde den, for klodsen, omkringliggende firkantkontur, og billedet beskæres for at sortere andet fra inden farven detekteres. Det beskårede billede bruges så til at finde en middelværdi for farven på klodsen. Den fundne farve bliver så indsat i et numpy array, og der verificeres at arrayet ikke består kun af 0 værdier. Såfremt arrayet består af 0 værdier betyder det at ingen farve er funden, og den bliver derfor sorteret fra. Er der fundet en farve gemmes denne farve i en tuple sammen med centerkoordinatet, og denne tuple returneres fra funktionen.</w:t>
       </w:r>
       <w:r>
         <w:br/>
@@ -11067,7 +10378,7 @@
           <w:lang w:eastAsia="da-DK"/>
         </w:rPr>
       </w:pPr>
-      <w:bookmarkStart w:id="37" w:name="_Toc432921692"/>
+      <w:bookmarkStart w:id="30" w:name="_Toc432921692"/>
       <w:r>
         <w:rPr>
           <w:lang w:eastAsia="da-DK"/>
@@ -11075,7 +10386,7 @@
         <w:lastRenderedPageBreak/>
         <w:t>Diskussion</w:t>
       </w:r>
-      <w:bookmarkEnd w:id="37"/>
+      <w:bookmarkEnd w:id="30"/>
     </w:p>
     <w:p>
       <w:pPr>
@@ -11152,16 +10463,8 @@
         <w:rPr>
           <w:lang w:eastAsia="da-DK"/>
         </w:rPr>
-        <w:t xml:space="preserve"> til den inverse </w:t>
-      </w:r>
-      <w:proofErr w:type="spellStart"/>
-      <w:r>
-        <w:rPr>
-          <w:lang w:eastAsia="da-DK"/>
-        </w:rPr>
-        <w:t>kinematic</w:t>
-      </w:r>
-      <w:proofErr w:type="spellEnd"/>
+        <w:t xml:space="preserve"> til den inverse kinematic</w:t>
+      </w:r>
       <w:r>
         <w:rPr>
           <w:lang w:eastAsia="da-DK"/>
@@ -11202,21 +10505,7 @@
         <w:rPr>
           <w:lang w:eastAsia="da-DK"/>
         </w:rPr>
-        <w:t xml:space="preserve">for inverse </w:t>
-      </w:r>
-      <w:proofErr w:type="spellStart"/>
-      <w:r>
-        <w:rPr>
-          <w:lang w:eastAsia="da-DK"/>
-        </w:rPr>
-        <w:t>kinematic</w:t>
-      </w:r>
-      <w:proofErr w:type="spellEnd"/>
-      <w:r>
-        <w:rPr>
-          <w:lang w:eastAsia="da-DK"/>
-        </w:rPr>
-        <w:t xml:space="preserve"> som i stedet for </w:t>
+        <w:t xml:space="preserve">for inverse kinematic som i stedet for </w:t>
       </w:r>
       <w:r>
         <w:rPr>
@@ -11228,21 +10517,7 @@
         <w:rPr>
           <w:lang w:eastAsia="da-DK"/>
         </w:rPr>
-        <w:t xml:space="preserve"> [</w:t>
-      </w:r>
-      <w:proofErr w:type="gramStart"/>
-      <w:r>
-        <w:rPr>
-          <w:lang w:eastAsia="da-DK"/>
-        </w:rPr>
-        <w:t>X,Y</w:t>
-      </w:r>
-      <w:proofErr w:type="gramEnd"/>
-      <w:r>
-        <w:rPr>
-          <w:lang w:eastAsia="da-DK"/>
-        </w:rPr>
-        <w:t xml:space="preserve">,Z] blev udvidet til at </w:t>
+        <w:t xml:space="preserve"> [X,Y,Z] blev udvidet til at </w:t>
       </w:r>
       <w:r>
         <w:rPr>
@@ -11254,21 +10529,7 @@
         <w:rPr>
           <w:lang w:eastAsia="da-DK"/>
         </w:rPr>
-        <w:t xml:space="preserve"> med fem parametre [</w:t>
-      </w:r>
-      <w:proofErr w:type="spellStart"/>
-      <w:r>
-        <w:rPr>
-          <w:lang w:eastAsia="da-DK"/>
-        </w:rPr>
-        <w:t>X,Y,Z,Gribber,Rotation</w:t>
-      </w:r>
-      <w:proofErr w:type="spellEnd"/>
-      <w:r>
-        <w:rPr>
-          <w:lang w:eastAsia="da-DK"/>
-        </w:rPr>
-        <w:t>]</w:t>
+        <w:t xml:space="preserve"> med fem parametre [X,Y,Z,Gribber,Rotation]</w:t>
       </w:r>
       <w:r>
         <w:rPr>
@@ -11310,21 +10571,7 @@
         <w:rPr>
           <w:lang w:eastAsia="da-DK"/>
         </w:rPr>
-        <w:t xml:space="preserve"> F.eks. var der behov for at ændre på værdien for q2 da det ved trial-and-</w:t>
-      </w:r>
-      <w:proofErr w:type="spellStart"/>
-      <w:r>
-        <w:rPr>
-          <w:lang w:eastAsia="da-DK"/>
-        </w:rPr>
-        <w:t>error</w:t>
-      </w:r>
-      <w:proofErr w:type="spellEnd"/>
-      <w:r>
-        <w:rPr>
-          <w:lang w:eastAsia="da-DK"/>
-        </w:rPr>
-        <w:t xml:space="preserve"> tests blev verificeret at robotten arbejdet omkring et forkert origo.</w:t>
+        <w:t xml:space="preserve"> F.eks. var der behov for at ændre på værdien for q2 da det ved trial-and-error tests blev verificeret at robotten arbejdet omkring et forkert origo.</w:t>
       </w:r>
       <w:r>
         <w:rPr>
@@ -11438,13 +10685,75 @@
         <w:rPr>
           <w:lang w:eastAsia="da-DK"/>
         </w:rPr>
-        <w:t xml:space="preserve">Implementeringen af QR-koden var relativt let da biblioteket var nemt at anvende, der var lidt problemer med IP-kameraet men det blev løst og dette fungere således også. Mønsteret var prædefineret men klodsernes opsamlings position var ukendt for QR-koden. Dette skulle vision delen håndtere og dette lykkedes </w:t>
-      </w:r>
-      <w:r>
-        <w:rPr>
-          <w:lang w:eastAsia="da-DK"/>
-        </w:rPr>
-        <w:t>relativt godt at få til at fungerer.</w:t>
+        <w:t>Implementeringen af QR-koden var relativt let da biblioteket var nemt at anvende, der var lidt problemer med IP-kameraet</w:t>
+      </w:r>
+      <w:r>
+        <w:rPr>
+          <w:lang w:eastAsia="da-DK"/>
+        </w:rPr>
+        <w:t>, zbar som QRTools anvender til aflæsning af koden ikke er lavet til at kunne anvende en cgi url til at detektere udfra.</w:t>
+      </w:r>
+      <w:r>
+        <w:rPr>
+          <w:lang w:eastAsia="da-DK"/>
+        </w:rPr>
+        <w:t xml:space="preserve"> </w:t>
+      </w:r>
+      <w:r>
+        <w:rPr>
+          <w:lang w:eastAsia="da-DK"/>
+        </w:rPr>
+        <w:t>D</w:t>
+      </w:r>
+      <w:r>
+        <w:rPr>
+          <w:lang w:eastAsia="da-DK"/>
+        </w:rPr>
+        <w:t>et blev løst og dette fungere</w:t>
+      </w:r>
+      <w:r>
+        <w:rPr>
+          <w:lang w:eastAsia="da-DK"/>
+        </w:rPr>
+        <w:t>r</w:t>
+      </w:r>
+      <w:r>
+        <w:rPr>
+          <w:lang w:eastAsia="da-DK"/>
+        </w:rPr>
+        <w:t xml:space="preserve"> således også. Mønsteret var prædefineret men klodsernes opsamlings position var </w:t>
+      </w:r>
+      <w:r>
+        <w:rPr>
+          <w:lang w:eastAsia="da-DK"/>
+        </w:rPr>
+        <w:t>ikke indlejret i</w:t>
+      </w:r>
+      <w:r>
+        <w:rPr>
+          <w:lang w:eastAsia="da-DK"/>
+        </w:rPr>
+        <w:t xml:space="preserve"> QR-koden. Dette skulle vision delen håndtere og dette lykkedes </w:t>
+      </w:r>
+      <w:r>
+        <w:rPr>
+          <w:lang w:eastAsia="da-DK"/>
+        </w:rPr>
+        <w:t>rel</w:t>
+      </w:r>
+      <w:r>
+        <w:rPr>
+          <w:lang w:eastAsia="da-DK"/>
+        </w:rPr>
+        <w:t>ativt godt at få til at fungere</w:t>
+      </w:r>
+      <w:bookmarkStart w:id="31" w:name="_GoBack"/>
+      <w:bookmarkEnd w:id="31"/>
+      <w:r>
+        <w:rPr>
+          <w:lang w:eastAsia="da-DK"/>
+        </w:rPr>
+        <w:t>.</w:t>
       </w:r>
     </w:p>
     <w:p>
@@ -11454,14 +10763,14 @@
           <w:lang w:eastAsia="da-DK"/>
         </w:rPr>
       </w:pPr>
-      <w:bookmarkStart w:id="38" w:name="_Toc432921693"/>
+      <w:bookmarkStart w:id="32" w:name="_Toc432921693"/>
       <w:r>
         <w:rPr>
           <w:lang w:eastAsia="da-DK"/>
         </w:rPr>
         <w:t>Yderligere diskussion</w:t>
       </w:r>
-      <w:bookmarkEnd w:id="38"/>
+      <w:bookmarkEnd w:id="32"/>
     </w:p>
     <w:p>
       <w:pPr>
@@ -11470,14 +10779,14 @@
           <w:lang w:eastAsia="da-DK"/>
         </w:rPr>
       </w:pPr>
-      <w:bookmarkStart w:id="39" w:name="_Toc432921694"/>
+      <w:bookmarkStart w:id="33" w:name="_Toc432921694"/>
       <w:r>
         <w:rPr>
           <w:lang w:eastAsia="da-DK"/>
         </w:rPr>
         <w:t>Udfordringer og erfaringer</w:t>
       </w:r>
-      <w:bookmarkEnd w:id="39"/>
+      <w:bookmarkEnd w:id="33"/>
     </w:p>
     <w:p>
       <w:pPr>
@@ -11568,21 +10877,7 @@
         <w:rPr>
           <w:lang w:eastAsia="da-DK"/>
         </w:rPr>
-        <w:t xml:space="preserve"> robotten og starte forfra. Måden hvorpå vi kan være på forkant for </w:t>
-      </w:r>
-      <w:proofErr w:type="spellStart"/>
-      <w:r>
-        <w:rPr>
-          <w:lang w:eastAsia="da-DK"/>
-        </w:rPr>
-        <w:t>overloading</w:t>
-      </w:r>
-      <w:proofErr w:type="spellEnd"/>
-      <w:r>
-        <w:rPr>
-          <w:lang w:eastAsia="da-DK"/>
-        </w:rPr>
-        <w:t xml:space="preserve">, er ved at kalibrer motorerne så begge motorer i de forskellige joints er </w:t>
+        <w:t xml:space="preserve"> robotten og starte forfra. Måden hvorpå vi kan være på forkant for overloading, er ved at kalibrer motorerne så begge motorer i de forskellige joints er </w:t>
       </w:r>
       <w:r>
         <w:rPr>
@@ -11638,28 +10933,14 @@
         <w:rPr>
           <w:lang w:eastAsia="da-DK"/>
         </w:rPr>
-        <w:t xml:space="preserve">Selve placeringen af kameraet på den fastmonterede stålramme har ikke været ens på alle robotter hvilket har medført at vores tests af robotten har været inkonsistent ift. hvilken robot vi har kunne </w:t>
+        <w:t xml:space="preserve">Selve placeringen af kameraet på den fastmonterede stålramme har ikke været ens på alle robotter </w:t>
       </w:r>
       <w:r>
         <w:rPr>
           <w:lang w:eastAsia="da-DK"/>
         </w:rPr>
         <w:lastRenderedPageBreak/>
-        <w:t xml:space="preserve">bruge. Dette gjorde at vi har prøvet at tilpasse vores udregninger og kode så det passer til den individuelle robot vi har siddet med. Det har været en stor udfordring at komme uden om dette problem da vi en dag lavede perfekte tests og så dagen efter fejlede det hele. Vi har her erfaret at vi er nødt til at tjekke op på kameraets reelle placering når vi har fat i en ny robot, så origo ud fra kamera </w:t>
-      </w:r>
-      <w:proofErr w:type="spellStart"/>
-      <w:r>
-        <w:rPr>
-          <w:lang w:eastAsia="da-DK"/>
-        </w:rPr>
-        <w:t>framet</w:t>
-      </w:r>
-      <w:proofErr w:type="spellEnd"/>
-      <w:r>
-        <w:rPr>
-          <w:lang w:eastAsia="da-DK"/>
-        </w:rPr>
-        <w:t xml:space="preserve"> passer til de parametre som vi køre vores robot med.</w:t>
+        <w:t>hvilket har medført at vores tests af robotten har været inkonsistent ift. hvilken robot vi har kunne bruge. Dette gjorde at vi har prøvet at tilpasse vores udregninger og kode så det passer til den individuelle robot vi har siddet med. Det har været en stor udfordring at komme uden om dette problem da vi en dag lavede perfekte tests og så dagen efter fejlede det hele. Vi har her erfaret at vi er nødt til at tjekke op på kameraets reelle placering når vi har fat i en ny robot, så origo ud fra kamera framet passer til de parametre som vi køre vores robot med.</w:t>
       </w:r>
     </w:p>
     <w:p>
@@ -11701,63 +10982,7 @@
         <w:rPr>
           <w:lang w:eastAsia="da-DK"/>
         </w:rPr>
-        <w:t xml:space="preserve">at de interval værdier der er blevet anvendt i dette projekt ikke har været præcise nok. Årsagen er at intervallerne for de enkelte farve overlapper hinanden, hvilket besværliggør </w:t>
-      </w:r>
-      <w:proofErr w:type="spellStart"/>
-      <w:r>
-        <w:rPr>
-          <w:lang w:eastAsia="da-DK"/>
-        </w:rPr>
-        <w:t>detektionen</w:t>
-      </w:r>
-      <w:proofErr w:type="spellEnd"/>
-      <w:r>
-        <w:rPr>
-          <w:lang w:eastAsia="da-DK"/>
-        </w:rPr>
-        <w:t xml:space="preserve">. En løsning på dette kunne være at eliminere </w:t>
-      </w:r>
-      <w:proofErr w:type="spellStart"/>
-      <w:r>
-        <w:rPr>
-          <w:lang w:eastAsia="da-DK"/>
-        </w:rPr>
-        <w:t>value</w:t>
-      </w:r>
-      <w:proofErr w:type="spellEnd"/>
-      <w:r>
-        <w:rPr>
-          <w:lang w:eastAsia="da-DK"/>
-        </w:rPr>
-        <w:t xml:space="preserve"> værdierne i </w:t>
-      </w:r>
-      <w:proofErr w:type="spellStart"/>
-      <w:r>
-        <w:rPr>
-          <w:lang w:eastAsia="da-DK"/>
-        </w:rPr>
-        <w:t>hsv</w:t>
-      </w:r>
-      <w:proofErr w:type="spellEnd"/>
-      <w:r>
-        <w:rPr>
-          <w:lang w:eastAsia="da-DK"/>
-        </w:rPr>
-        <w:t xml:space="preserve"> billedet inden </w:t>
-      </w:r>
-      <w:proofErr w:type="spellStart"/>
-      <w:r>
-        <w:rPr>
-          <w:lang w:eastAsia="da-DK"/>
-        </w:rPr>
-        <w:t>inRange</w:t>
-      </w:r>
-      <w:proofErr w:type="spellEnd"/>
-      <w:r>
-        <w:rPr>
-          <w:lang w:eastAsia="da-DK"/>
-        </w:rPr>
-        <w:t xml:space="preserve"> kaldes.</w:t>
+        <w:t>at de interval værdier der er blevet anvendt i dette projekt ikke har været præcise nok. Årsagen er at intervallerne for de enkelte farve overlapper hinanden, hvilket besværliggør detektionen. En løsning på dette kunne være at eliminere value værdierne i hsv billedet inden inRange kaldes.</w:t>
       </w:r>
       <w:r>
         <w:rPr>
@@ -11776,20 +11001,15 @@
       <w:pPr>
         <w:pStyle w:val="Heading1"/>
       </w:pPr>
-      <w:bookmarkStart w:id="40" w:name="_Toc432921695"/>
+      <w:bookmarkStart w:id="34" w:name="_Toc432921695"/>
       <w:r>
         <w:t>Konklusion</w:t>
       </w:r>
-      <w:bookmarkEnd w:id="40"/>
-    </w:p>
-    <w:p>
-      <w:proofErr w:type="spellStart"/>
-      <w:r>
-        <w:t>QRRobot</w:t>
-      </w:r>
-      <w:proofErr w:type="spellEnd"/>
-      <w:r>
-        <w:t xml:space="preserve"> projektet har budt på en række udfordringer undervejs, hvor specielt detektering af klodsers farver har vist sig upålidelig. Den umiddelbare konklusion er, at detekteringen er alt for følsom over for udsving i lysforholdene, samt at et almindeligt kamera ikke er den optimale løsning.</w:t>
+      <w:bookmarkEnd w:id="34"/>
+    </w:p>
+    <w:p>
+      <w:r>
+        <w:t>QRRobot projektet har budt på en række udfordringer undervejs, hvor specielt detektering af klodsers farver har vist sig upålidelig. Den umiddelbare konklusion er, at detekteringen er alt for følsom over for udsving i lysforholdene, samt at et almindeligt kamera ikke er den optimale løsning.</w:t>
       </w:r>
     </w:p>
     <w:p>
@@ -11805,15 +11025,7 @@
     </w:p>
     <w:p>
       <w:r>
-        <w:t xml:space="preserve">Overordnet set opfylder </w:t>
-      </w:r>
-      <w:proofErr w:type="spellStart"/>
-      <w:r>
-        <w:t>QRRobot</w:t>
-      </w:r>
-      <w:proofErr w:type="spellEnd"/>
-      <w:r>
-        <w:t xml:space="preserve"> de opstillede krav: aflæse QR, opsamle klods vha. vision og placere klodserne efter mønstre fra QR kode. Dog har farvegenkendelsen vist sig at være mangelfuld.</w:t>
+        <w:t>Overordnet set opfylder QRRobot de opstillede krav: aflæse QR, opsamle klods vha. vision og placere klodserne efter mønstre fra QR kode. Dog har farvegenkendelsen vist sig at være mangelfuld.</w:t>
       </w:r>
     </w:p>
     <w:p>
@@ -11829,7 +11041,7 @@
           <w:lang w:eastAsia="da-DK"/>
         </w:rPr>
       </w:pPr>
-      <w:bookmarkStart w:id="41" w:name="_Toc432921696"/>
+      <w:bookmarkStart w:id="35" w:name="_Toc432921696"/>
       <w:r>
         <w:rPr>
           <w:lang w:eastAsia="da-DK"/>
@@ -11837,97 +11049,25 @@
         <w:lastRenderedPageBreak/>
         <w:t>Bilag</w:t>
       </w:r>
-      <w:bookmarkEnd w:id="41"/>
+      <w:bookmarkEnd w:id="35"/>
     </w:p>
     <w:p>
       <w:pPr>
         <w:pStyle w:val="Heading2"/>
       </w:pPr>
-      <w:bookmarkStart w:id="42" w:name="_Toc432921697"/>
+      <w:bookmarkStart w:id="36" w:name="_Toc432921697"/>
       <w:r>
         <w:t>Installationsguide</w:t>
       </w:r>
-      <w:bookmarkEnd w:id="42"/>
-    </w:p>
-    <w:p>
-      <w:r>
-        <w:t xml:space="preserve">For at kunne køre applikationen skal </w:t>
-      </w:r>
-      <w:proofErr w:type="spellStart"/>
-      <w:r>
-        <w:t>QRTools</w:t>
-      </w:r>
-      <w:proofErr w:type="spellEnd"/>
-      <w:r>
-        <w:t xml:space="preserve"> installeres. Der er i zip filen vedlagt en </w:t>
-      </w:r>
-      <w:proofErr w:type="spellStart"/>
-      <w:r>
-        <w:t>debian</w:t>
-      </w:r>
-      <w:proofErr w:type="spellEnd"/>
-      <w:r>
-        <w:t xml:space="preserve"> pakke som skal installeres for at kunne køre projektet.</w:t>
+      <w:bookmarkEnd w:id="36"/>
+    </w:p>
+    <w:p>
+      <w:r>
+        <w:t>For at kunne køre applikationen skal QRTools installeres. Der er i zip filen vedlagt en debian pakke som skal installeres for at kunne køre projektet.</w:t>
       </w:r>
       <w:r>
         <w:br/>
-        <w:t xml:space="preserve">I nodes mappen ligger selve projekt filerne, og i </w:t>
-      </w:r>
-      <w:proofErr w:type="spellStart"/>
-      <w:r>
-        <w:t>launch</w:t>
-      </w:r>
-      <w:proofErr w:type="spellEnd"/>
-      <w:r>
-        <w:t xml:space="preserve"> mappen ligger </w:t>
-      </w:r>
-      <w:proofErr w:type="spellStart"/>
-      <w:r>
-        <w:t>base.launch</w:t>
-      </w:r>
-      <w:proofErr w:type="spellEnd"/>
-      <w:r>
-        <w:t xml:space="preserve">, og </w:t>
-      </w:r>
-      <w:proofErr w:type="spellStart"/>
-      <w:r>
-        <w:t>meta.launch</w:t>
-      </w:r>
-      <w:proofErr w:type="spellEnd"/>
-      <w:r>
-        <w:t xml:space="preserve">. Disse er stort set identisk med dem fra undervisningen, med små ændringer til forskel. </w:t>
-      </w:r>
-      <w:proofErr w:type="spellStart"/>
-      <w:r>
-        <w:t>Conf</w:t>
-      </w:r>
-      <w:proofErr w:type="spellEnd"/>
-      <w:r>
-        <w:t xml:space="preserve"> mappen indeholder </w:t>
-      </w:r>
-      <w:proofErr w:type="spellStart"/>
-      <w:r>
-        <w:t>joints.yaml</w:t>
-      </w:r>
-      <w:proofErr w:type="spellEnd"/>
-      <w:r>
-        <w:t xml:space="preserve">, og denne er anvendt til at kalibrere robotarmen. Der er til projektet ikke oprettet nogen ny </w:t>
-      </w:r>
-      <w:proofErr w:type="spellStart"/>
-      <w:r>
-        <w:t>package</w:t>
-      </w:r>
-      <w:proofErr w:type="spellEnd"/>
-      <w:r>
-        <w:t xml:space="preserve"> i ROS, derimod er </w:t>
-      </w:r>
-      <w:proofErr w:type="spellStart"/>
-      <w:r>
-        <w:t>au_crustcrawler_base</w:t>
-      </w:r>
-      <w:proofErr w:type="spellEnd"/>
-      <w:r>
-        <w:t xml:space="preserve"> blevet anvendt.</w:t>
+        <w:t>I nodes mappen ligger selve projekt filerne, og i launch mappen ligger base.launch, og meta.launch. Disse er stort set identisk med dem fra undervisningen, med små ændringer til forskel. Conf mappen indeholder joints.yaml, og denne er anvendt til at kalibrere robotarmen. Der er til projektet ikke oprettet nogen ny package i ROS, derimod er au_crustcrawler_base blevet anvendt.</w:t>
       </w:r>
     </w:p>
     <w:p>
@@ -11937,26 +11077,12 @@
           <w:lang w:eastAsia="da-DK"/>
         </w:rPr>
       </w:pPr>
-      <w:bookmarkStart w:id="43" w:name="_Toc432921698"/>
-      <w:r>
-        <w:rPr>
-          <w:lang w:eastAsia="da-DK"/>
-        </w:rPr>
-        <w:t xml:space="preserve">Invers </w:t>
-      </w:r>
-      <w:proofErr w:type="spellStart"/>
-      <w:r>
-        <w:rPr>
-          <w:lang w:eastAsia="da-DK"/>
-        </w:rPr>
-        <w:t>Kinematic</w:t>
-      </w:r>
-      <w:proofErr w:type="spellEnd"/>
-      <w:r>
-        <w:rPr>
-          <w:lang w:eastAsia="da-DK"/>
-        </w:rPr>
-        <w:t xml:space="preserve"> f</w:t>
+      <w:bookmarkStart w:id="37" w:name="_Toc432921698"/>
+      <w:r>
+        <w:rPr>
+          <w:lang w:eastAsia="da-DK"/>
+        </w:rPr>
+        <w:t>Invers Kinematic f</w:t>
       </w:r>
       <w:r>
         <w:rPr>
@@ -11964,7 +11090,7 @@
         </w:rPr>
         <w:t>ormler</w:t>
       </w:r>
-      <w:bookmarkEnd w:id="43"/>
+      <w:bookmarkEnd w:id="37"/>
     </w:p>
     <w:p>
       <w:pPr>
@@ -12018,7 +11144,7 @@
                     <pic:cNvPicPr/>
                   </pic:nvPicPr>
                   <pic:blipFill>
-                    <a:blip r:embed="rId62"/>
+                    <a:blip r:embed="rId64"/>
                     <a:stretch>
                       <a:fillRect/>
                     </a:stretch>
@@ -12064,7 +11190,7 @@
                     <pic:cNvPicPr/>
                   </pic:nvPicPr>
                   <pic:blipFill>
-                    <a:blip r:embed="rId63"/>
+                    <a:blip r:embed="rId65"/>
                     <a:stretch>
                       <a:fillRect/>
                     </a:stretch>
@@ -12128,7 +11254,7 @@
                     <pic:cNvPicPr/>
                   </pic:nvPicPr>
                   <pic:blipFill>
-                    <a:blip r:embed="rId64">
+                    <a:blip r:embed="rId66">
                       <a:extLst>
                         <a:ext uri="{28A0092B-C50C-407E-A947-70E740481C1C}">
                           <a14:useLocalDpi xmlns:a14="http://schemas.microsoft.com/office/drawing/2010/main" val="0"/>
@@ -12177,7 +11303,7 @@
                     </pic:cNvPicPr>
                   </pic:nvPicPr>
                   <pic:blipFill>
-                    <a:blip r:embed="rId65">
+                    <a:blip r:embed="rId67">
                       <a:extLst>
                         <a:ext uri="{28A0092B-C50C-407E-A947-70E740481C1C}">
                           <a14:useLocalDpi xmlns:a14="http://schemas.microsoft.com/office/drawing/2010/main" val="0"/>
@@ -12239,15 +11365,7 @@
         <w:rPr>
           <w:lang w:eastAsia="da-DK"/>
         </w:rPr>
-        <w:t>været kompensere</w:t>
-      </w:r>
-      <w:bookmarkStart w:id="44" w:name="_GoBack"/>
-      <w:bookmarkEnd w:id="44"/>
-      <w:r>
-        <w:rPr>
-          <w:lang w:eastAsia="da-DK"/>
-        </w:rPr>
-        <w:t xml:space="preserve">t </w:t>
+        <w:t xml:space="preserve">været kompenseret </w:t>
       </w:r>
       <w:r>
         <w:rPr>
@@ -12270,14 +11388,14 @@
           <w:lang w:eastAsia="da-DK"/>
         </w:rPr>
       </w:pPr>
-      <w:bookmarkStart w:id="45" w:name="_Toc432921699"/>
+      <w:bookmarkStart w:id="38" w:name="_Toc432921699"/>
       <w:r>
         <w:rPr>
           <w:lang w:eastAsia="da-DK"/>
         </w:rPr>
         <w:t>Motor kalibrering</w:t>
       </w:r>
-      <w:bookmarkEnd w:id="45"/>
+      <w:bookmarkEnd w:id="38"/>
     </w:p>
     <w:p>
       <w:pPr>
@@ -12314,7 +11432,7 @@
                     </pic:cNvPicPr>
                   </pic:nvPicPr>
                   <pic:blipFill>
-                    <a:blip r:embed="rId66">
+                    <a:blip r:embed="rId68">
                       <a:extLst>
                         <a:ext uri="{28A0092B-C50C-407E-A947-70E740481C1C}">
                           <a14:useLocalDpi xmlns:a14="http://schemas.microsoft.com/office/drawing/2010/main" val="0"/>
@@ -12373,21 +11491,16 @@
           <w:lang w:eastAsia="da-DK"/>
         </w:rPr>
       </w:pPr>
-      <w:bookmarkStart w:id="46" w:name="_Toc432921700"/>
+      <w:bookmarkStart w:id="39" w:name="_Toc432921700"/>
       <w:r>
         <w:rPr>
           <w:lang w:eastAsia="da-DK"/>
         </w:rPr>
         <w:t>QR koder</w:t>
       </w:r>
-      <w:bookmarkEnd w:id="46"/>
-    </w:p>
-    <w:p>
-      <w:pPr>
-        <w:rPr>
-          <w:lang w:val="en-US"/>
-        </w:rPr>
-      </w:pPr>
+      <w:bookmarkEnd w:id="39"/>
+    </w:p>
+    <w:p>
       <w:r>
         <w:rPr>
           <w:noProof/>
@@ -12419,7 +11532,7 @@
                     </pic:cNvPicPr>
                   </pic:nvPicPr>
                   <pic:blipFill rotWithShape="1">
-                    <a:blip r:embed="rId67" cstate="print">
+                    <a:blip r:embed="rId69" cstate="print">
                       <a:extLst>
                         <a:ext uri="{28A0092B-C50C-407E-A947-70E740481C1C}">
                           <a14:useLocalDpi xmlns:a14="http://schemas.microsoft.com/office/drawing/2010/main" val="0"/>
@@ -12460,15 +11573,9 @@
         </w:drawing>
       </w:r>
       <w:r>
-        <w:rPr>
-          <w:lang w:val="en-US"/>
-        </w:rPr>
         <w:t>Test pattern</w:t>
       </w:r>
       <w:r>
-        <w:rPr>
-          <w:lang w:val="en-US"/>
-        </w:rPr>
         <w:br/>
       </w:r>
       <w:r>
@@ -12494,7 +11601,7 @@
                     </pic:cNvPicPr>
                   </pic:nvPicPr>
                   <pic:blipFill>
-                    <a:blip r:embed="rId68">
+                    <a:blip r:embed="rId70">
                       <a:extLst>
                         <a:ext uri="{28A0092B-C50C-407E-A947-70E740481C1C}">
                           <a14:useLocalDpi xmlns:a14="http://schemas.microsoft.com/office/drawing/2010/main" val="0"/>
@@ -12571,7 +11678,7 @@
                     </pic:cNvPicPr>
                   </pic:nvPicPr>
                   <pic:blipFill rotWithShape="1">
-                    <a:blip r:embed="rId69" cstate="print">
+                    <a:blip r:embed="rId71" cstate="print">
                       <a:extLst>
                         <a:ext uri="{28A0092B-C50C-407E-A947-70E740481C1C}">
                           <a14:useLocalDpi xmlns:a14="http://schemas.microsoft.com/office/drawing/2010/main" val="0"/>
@@ -12650,7 +11757,7 @@
                     </pic:cNvPicPr>
                   </pic:nvPicPr>
                   <pic:blipFill>
-                    <a:blip r:embed="rId70" cstate="print">
+                    <a:blip r:embed="rId72" cstate="print">
                       <a:extLst>
                         <a:ext uri="{28A0092B-C50C-407E-A947-70E740481C1C}">
                           <a14:useLocalDpi xmlns:a14="http://schemas.microsoft.com/office/drawing/2010/main" val="0"/>
@@ -12719,7 +11826,7 @@
                     </pic:cNvPicPr>
                   </pic:nvPicPr>
                   <pic:blipFill>
-                    <a:blip r:embed="rId71">
+                    <a:blip r:embed="rId73">
                       <a:extLst>
                         <a:ext uri="{28A0092B-C50C-407E-A947-70E740481C1C}">
                           <a14:useLocalDpi xmlns:a14="http://schemas.microsoft.com/office/drawing/2010/main" val="0"/>
@@ -12792,7 +11899,7 @@
                     </pic:cNvPicPr>
                   </pic:nvPicPr>
                   <pic:blipFill>
-                    <a:blip r:embed="rId72">
+                    <a:blip r:embed="rId74">
                       <a:extLst>
                         <a:ext uri="{28A0092B-C50C-407E-A947-70E740481C1C}">
                           <a14:useLocalDpi xmlns:a14="http://schemas.microsoft.com/office/drawing/2010/main" val="0"/>
@@ -12832,8 +11939,8 @@
       </w:pPr>
     </w:p>
     <w:sectPr>
-      <w:headerReference w:type="default" r:id="rId73"/>
-      <w:footerReference w:type="default" r:id="rId74"/>
+      <w:headerReference w:type="default" r:id="rId75"/>
+      <w:footerReference w:type="default" r:id="rId76"/>
       <w:pgSz w:w="11906" w:h="16838"/>
       <w:pgMar w:top="1134" w:right="1134" w:bottom="1134" w:left="1134" w:header="709" w:footer="709" w:gutter="0"/>
       <w:cols w:space="708"/>
@@ -13144,13 +12251,13 @@
           <w:sz w:val="18"/>
           <w:szCs w:val="18"/>
         </w:rPr>
+        <w:instrText xml:space="preserve"> \* MERGEFORMAT </w:instrText>
       </w:r>
       <w:r>
         <w:rPr>
           <w:sz w:val="18"/>
           <w:szCs w:val="18"/>
         </w:rPr>
-        <w:instrText xml:space="preserve"> \* MERGEFORMAT </w:instrText>
       </w:r>
       <w:r>
         <w:rPr>
@@ -13287,21 +12394,7 @@
         <w:rPr>
           <w:lang w:val="en-US"/>
         </w:rPr>
-        <w:t xml:space="preserve"> </w:t>
-      </w:r>
-      <w:proofErr w:type="spellStart"/>
-      <w:r>
-        <w:rPr>
-          <w:lang w:val="en-US"/>
-        </w:rPr>
-        <w:t>Se</w:t>
-      </w:r>
-      <w:proofErr w:type="spellEnd"/>
-      <w:r>
-        <w:rPr>
-          <w:lang w:val="en-US"/>
-        </w:rPr>
-        <w:t xml:space="preserve"> au_opencv_example.py</w:t>
+        <w:t xml:space="preserve"> Se au_opencv_example.py</w:t>
       </w:r>
     </w:p>
   </w:footnote>
@@ -13331,13 +12424,8 @@
       <w:pStyle w:val="Header"/>
     </w:pPr>
     <w:r>
-      <w:t xml:space="preserve">Gruppe 7 – </w:t>
+      <w:t>Gruppe 7 – QRRobot</w:t>
     </w:r>
-    <w:proofErr w:type="spellStart"/>
-    <w:r>
-      <w:t>QRRobot</w:t>
-    </w:r>
-    <w:proofErr w:type="spellEnd"/>
     <w:r>
       <w:tab/>
     </w:r>
@@ -15487,7 +14575,7 @@
 </file>
 
 <file path=customXml/itemProps1.xml><?xml version="1.0" encoding="utf-8"?>
-<ds:datastoreItem xmlns:ds="http://schemas.openxmlformats.org/officeDocument/2006/customXml" ds:itemID="{827BBC23-6049-4E6A-A08F-6DC26FF414BD}">
+<ds:datastoreItem xmlns:ds="http://schemas.openxmlformats.org/officeDocument/2006/customXml" ds:itemID="{6BAFD9BE-7CCC-41C4-A8C3-DCFA8033053C}">
   <ds:schemaRefs>
     <ds:schemaRef ds:uri="http://schemas.openxmlformats.org/officeDocument/2006/bibliography"/>
   </ds:schemaRefs>

</xml_diff>